<commit_message>
added the dc motor driver stack
</commit_message>
<xml_diff>
--- a/Research/New Microsoft Word Document.docx
+++ b/Research/New Microsoft Word Document.docx
@@ -6,34 +6,147 @@
       <w:pPr>
         <w:pStyle w:val="Heading1"/>
       </w:pPr>
-      <w:proofErr w:type="spellStart"/>
       <w:r>
-        <w:t>Doxygen</w:t>
-      </w:r>
-      <w:proofErr w:type="spellEnd"/>
-      <w:r>
-        <w:t>:</w:t>
+        <w:t>Doxygen:</w:t>
       </w:r>
     </w:p>
     <w:p>
-      <w:proofErr w:type="spellStart"/>
+      <w:pPr>
+        <w:rPr>
+          <w:rtl/>
+        </w:rPr>
+      </w:pPr>
       <w:r>
-        <w:t>Doxygen</w:t>
-      </w:r>
-      <w:proofErr w:type="spellEnd"/>
-      <w:r>
-        <w:t xml:space="preserve"> is a documentation generator that works with many programming languages. It extracts information from specially-formatted source code comments and saves the information in one of various supported formats. </w:t>
-      </w:r>
-      <w:proofErr w:type="spellStart"/>
-      <w:r>
-        <w:t>Doxygen</w:t>
-      </w:r>
-      <w:proofErr w:type="spellEnd"/>
-      <w:r>
-        <w:t xml:space="preserve"> supports static analysis of a codebase.</w:t>
+        <w:t>Doxygen is a documentation generator that works with many programming languages. It extracts information from specially-formatted source code comments and saves the information in one of various supported formats. Doxygen supports static analysis of a codebase.</w:t>
       </w:r>
     </w:p>
-    <w:p/>
+    <w:p>
+      <w:pPr>
+        <w:rPr>
+          <w:rtl/>
+        </w:rPr>
+      </w:pPr>
+    </w:p>
+    <w:p>
+      <w:pPr>
+        <w:pStyle w:val="Heading1"/>
+      </w:pPr>
+      <w:r>
+        <w:t>Automotive DC motor drivers (used for driving electronic throttle bodies)</w:t>
+      </w:r>
+    </w:p>
+    <w:p>
+      <w:r>
+        <w:t>Driving DC motors using discrete circuits is a bad idea because of its complexity. As an example, a simple H-bridge with no protection circuitry requires four power transistors and a lot of gate drive circuitry while still not being able to provide any protection</w:t>
+      </w:r>
+      <w:r>
+        <w:t xml:space="preserve"> against over-current, over-temperature conditions</w:t>
+      </w:r>
+      <w:r>
+        <w:t>.</w:t>
+      </w:r>
+    </w:p>
+    <w:p>
+      <w:r>
+        <w:t xml:space="preserve">Research indicates that ICs which include all of the mentioned functionalities exist. Take </w:t>
+      </w:r>
+      <w:r>
+        <w:t>MC33186</w:t>
+      </w:r>
+      <w:r>
+        <w:t xml:space="preserve"> as an example.</w:t>
+      </w:r>
+      <w:r>
+        <w:t xml:space="preserve"> A fully </w:t>
+      </w:r>
+      <w:r>
+        <w:t>integrated and high-power DC motor driver.</w:t>
+      </w:r>
+    </w:p>
+    <w:p>
+      <w:r>
+        <w:drawing>
+          <wp:inline distT="0" distB="0" distL="0" distR="0" wp14:anchorId="2020D8BC" wp14:editId="248CEA63">
+            <wp:extent cx="5943600" cy="4000500"/>
+            <wp:effectExtent l="0" t="0" r="0" b="0"/>
+            <wp:docPr id="1198969885" name="Picture 1"/>
+            <wp:cNvGraphicFramePr>
+              <a:graphicFrameLocks xmlns:a="http://schemas.openxmlformats.org/drawingml/2006/main" noChangeAspect="1"/>
+            </wp:cNvGraphicFramePr>
+            <a:graphic xmlns:a="http://schemas.openxmlformats.org/drawingml/2006/main">
+              <a:graphicData uri="http://schemas.openxmlformats.org/drawingml/2006/picture">
+                <pic:pic xmlns:pic="http://schemas.openxmlformats.org/drawingml/2006/picture">
+                  <pic:nvPicPr>
+                    <pic:cNvPr id="1198969885" name=""/>
+                    <pic:cNvPicPr/>
+                  </pic:nvPicPr>
+                  <pic:blipFill>
+                    <a:blip r:embed="rId4"/>
+                    <a:stretch>
+                      <a:fillRect/>
+                    </a:stretch>
+                  </pic:blipFill>
+                  <pic:spPr>
+                    <a:xfrm>
+                      <a:off x="0" y="0"/>
+                      <a:ext cx="5943600" cy="4000500"/>
+                    </a:xfrm>
+                    <a:prstGeom prst="rect">
+                      <a:avLst/>
+                    </a:prstGeom>
+                  </pic:spPr>
+                </pic:pic>
+              </a:graphicData>
+            </a:graphic>
+          </wp:inline>
+        </w:drawing>
+      </w:r>
+    </w:p>
+    <w:p>
+      <w:r>
+        <w:lastRenderedPageBreak/>
+        <w:t>The datasheet also provides typical usage figures.</w:t>
+      </w:r>
+    </w:p>
+    <w:p>
+      <w:r>
+        <w:drawing>
+          <wp:inline distT="0" distB="0" distL="0" distR="0" wp14:anchorId="196C0ACB" wp14:editId="7F533F46">
+            <wp:extent cx="5943600" cy="3877945"/>
+            <wp:effectExtent l="0" t="0" r="0" b="8255"/>
+            <wp:docPr id="2116096980" name="Picture 1"/>
+            <wp:cNvGraphicFramePr>
+              <a:graphicFrameLocks xmlns:a="http://schemas.openxmlformats.org/drawingml/2006/main" noChangeAspect="1"/>
+            </wp:cNvGraphicFramePr>
+            <a:graphic xmlns:a="http://schemas.openxmlformats.org/drawingml/2006/main">
+              <a:graphicData uri="http://schemas.openxmlformats.org/drawingml/2006/picture">
+                <pic:pic xmlns:pic="http://schemas.openxmlformats.org/drawingml/2006/picture">
+                  <pic:nvPicPr>
+                    <pic:cNvPr id="2116096980" name=""/>
+                    <pic:cNvPicPr/>
+                  </pic:nvPicPr>
+                  <pic:blipFill>
+                    <a:blip r:embed="rId5"/>
+                    <a:stretch>
+                      <a:fillRect/>
+                    </a:stretch>
+                  </pic:blipFill>
+                  <pic:spPr>
+                    <a:xfrm>
+                      <a:off x="0" y="0"/>
+                      <a:ext cx="5943600" cy="3877945"/>
+                    </a:xfrm>
+                    <a:prstGeom prst="rect">
+                      <a:avLst/>
+                    </a:prstGeom>
+                  </pic:spPr>
+                </pic:pic>
+              </a:graphicData>
+            </a:graphic>
+          </wp:inline>
+        </w:drawing>
+      </w:r>
+    </w:p>
     <w:p/>
     <w:sectPr>
       <w:pgSz w:w="12240" w:h="15840"/>
@@ -648,7 +761,6 @@
   <w:style w:type="character" w:default="1" w:styleId="DefaultParagraphFont">
     <w:name w:val="Default Paragraph Font"/>
     <w:uiPriority w:val="1"/>
-    <w:semiHidden/>
     <w:unhideWhenUsed/>
   </w:style>
   <w:style w:type="table" w:default="1" w:styleId="TableNormal">

</xml_diff>

<commit_message>
more docs and implementation
added more documentation and implemented other things such as spark and pid. also changed many other things .
</commit_message>
<xml_diff>
--- a/Research/New Microsoft Word Document.docx
+++ b/Research/New Microsoft Word Document.docx
@@ -6,8 +6,13 @@
       <w:pPr>
         <w:pStyle w:val="Heading1"/>
       </w:pPr>
-      <w:r>
-        <w:t>Doxygen:</w:t>
+      <w:proofErr w:type="spellStart"/>
+      <w:r>
+        <w:t>Doxygen</w:t>
+      </w:r>
+      <w:proofErr w:type="spellEnd"/>
+      <w:r>
+        <w:t>:</w:t>
       </w:r>
     </w:p>
     <w:p>
@@ -16,8 +21,21 @@
           <w:rtl/>
         </w:rPr>
       </w:pPr>
-      <w:r>
-        <w:t>Doxygen is a documentation generator that works with many programming languages. It extracts information from specially-formatted source code comments and saves the information in one of various supported formats. Doxygen supports static analysis of a codebase.</w:t>
+      <w:proofErr w:type="spellStart"/>
+      <w:r>
+        <w:t>Doxygen</w:t>
+      </w:r>
+      <w:proofErr w:type="spellEnd"/>
+      <w:r>
+        <w:t xml:space="preserve"> is a documentation generator that works with many programming languages. It extracts information from specially-formatted source code comments and saves the information in one of various supported formats. </w:t>
+      </w:r>
+      <w:proofErr w:type="spellStart"/>
+      <w:r>
+        <w:t>Doxygen</w:t>
+      </w:r>
+      <w:proofErr w:type="spellEnd"/>
+      <w:r>
+        <w:t xml:space="preserve"> supports static analysis of a codebase.</w:t>
       </w:r>
     </w:p>
     <w:p>
@@ -84,7 +102,7 @@
                     <pic:cNvPicPr/>
                   </pic:nvPicPr>
                   <pic:blipFill>
-                    <a:blip r:embed="rId4"/>
+                    <a:blip r:embed="rId6"/>
                     <a:stretch>
                       <a:fillRect/>
                     </a:stretch>
@@ -132,7 +150,7 @@
                     <pic:cNvPicPr/>
                   </pic:nvPicPr>
                   <pic:blipFill>
-                    <a:blip r:embed="rId5"/>
+                    <a:blip r:embed="rId7"/>
                     <a:stretch>
                       <a:fillRect/>
                     </a:stretch>
@@ -243,7 +261,7 @@
                     </pic:cNvPicPr>
                   </pic:nvPicPr>
                   <pic:blipFill>
-                    <a:blip r:embed="rId6" cstate="print">
+                    <a:blip r:embed="rId8" cstate="print">
                       <a:extLst>
                         <a:ext uri="{28A0092B-C50C-407E-A947-70E740481C1C}">
                           <a14:useLocalDpi xmlns:a14="http://schemas.microsoft.com/office/drawing/2010/main" val="0"/>
@@ -461,7 +479,7 @@
         </w:rPr>
         <w:t xml:space="preserve">describes this in detail: </w:t>
       </w:r>
-      <w:hyperlink r:id="rId7" w:history="1">
+      <w:hyperlink r:id="rId9" w:history="1">
         <w:r>
           <w:rPr>
             <w:rStyle w:val="Hyperlink"/>
@@ -515,6 +533,7 @@
         </w:rPr>
         <w:t>‘</w:t>
       </w:r>
+      <w:proofErr w:type="spellStart"/>
       <w:r>
         <w:rPr>
           <w:rFonts w:eastAsiaTheme="minorEastAsia"/>
@@ -522,6 +541,7 @@
         </w:rPr>
         <w:t>thermistor.h</w:t>
       </w:r>
+      <w:proofErr w:type="spellEnd"/>
       <w:r>
         <w:rPr>
           <w:rFonts w:eastAsiaTheme="minorEastAsia"/>
@@ -543,6 +563,7 @@
         </w:rPr>
         <w:t>‘</w:t>
       </w:r>
+      <w:proofErr w:type="spellStart"/>
       <w:r>
         <w:rPr>
           <w:rFonts w:eastAsiaTheme="minorEastAsia"/>
@@ -550,6 +571,7 @@
         </w:rPr>
         <w:t>resistor.h</w:t>
       </w:r>
+      <w:proofErr w:type="spellEnd"/>
       <w:r>
         <w:rPr>
           <w:rFonts w:eastAsiaTheme="minorEastAsia"/>
@@ -678,7 +700,7 @@
         </w:rPr>
         <w:t xml:space="preserve">Tuner Studio coding guide: </w:t>
       </w:r>
-      <w:hyperlink r:id="rId8" w:history="1">
+      <w:hyperlink r:id="rId10" w:history="1">
         <w:r>
           <w:rPr>
             <w:rStyle w:val="Hyperlink"/>
@@ -729,7 +751,7 @@
                     </pic:cNvPicPr>
                   </pic:nvPicPr>
                   <pic:blipFill>
-                    <a:blip r:embed="rId9">
+                    <a:blip r:embed="rId11">
                       <a:extLst>
                         <a:ext uri="{28A0092B-C50C-407E-A947-70E740481C1C}">
                           <a14:useLocalDpi xmlns:a14="http://schemas.microsoft.com/office/drawing/2010/main" val="0"/>
@@ -837,48 +859,459 @@
     <w:p>
       <w:pPr>
         <w:pStyle w:val="Heading1"/>
-        <w:rPr>
-          <w:lang w:bidi="fa-IR"/>
-        </w:rPr>
-      </w:pPr>
-      <w:r>
-        <w:rPr>
-          <w:lang w:bidi="fa-IR"/>
-        </w:rPr>
+      </w:pPr>
+      <w:r>
+        <w:t>PID control implementation</w:t>
+      </w:r>
+    </w:p>
+    <w:p>
+      <w:r>
+        <w:br w:type="page"/>
+      </w:r>
+    </w:p>
+    <w:p>
+      <w:pPr>
+        <w:pStyle w:val="Heading1"/>
+      </w:pPr>
+      <w:r>
+        <w:lastRenderedPageBreak/>
+        <w:t>How does a four-stroke engine work?</w:t>
+      </w:r>
+    </w:p>
+    <w:p>
+      <w:pPr>
+        <w:pStyle w:val="Heading2"/>
+      </w:pPr>
+      <w:r>
+        <w:t>Parts of a four-stroke spark-ignition engine:</w:t>
+      </w:r>
+    </w:p>
+    <w:p>
+      <w:pPr>
+        <w:jc w:val="center"/>
+      </w:pPr>
+      <w:r>
+        <w:rPr>
+          <w:noProof/>
+        </w:rPr>
+        <w:drawing>
+          <wp:inline distT="0" distB="0" distL="0" distR="0" wp14:anchorId="7611044E" wp14:editId="0942CAC4">
+            <wp:extent cx="4165600" cy="4686300"/>
+            <wp:effectExtent l="0" t="0" r="6350" b="0"/>
+            <wp:docPr id="589466452" name="Picture 1"/>
+            <wp:cNvGraphicFramePr>
+              <a:graphicFrameLocks xmlns:a="http://schemas.openxmlformats.org/drawingml/2006/main" noChangeAspect="1"/>
+            </wp:cNvGraphicFramePr>
+            <a:graphic xmlns:a="http://schemas.openxmlformats.org/drawingml/2006/main">
+              <a:graphicData uri="http://schemas.openxmlformats.org/drawingml/2006/picture">
+                <pic:pic xmlns:pic="http://schemas.openxmlformats.org/drawingml/2006/picture">
+                  <pic:nvPicPr>
+                    <pic:cNvPr id="0" name="Picture 1"/>
+                    <pic:cNvPicPr>
+                      <a:picLocks noChangeAspect="1" noChangeArrowheads="1"/>
+                    </pic:cNvPicPr>
+                  </pic:nvPicPr>
+                  <pic:blipFill>
+                    <a:blip r:embed="rId12">
+                      <a:extLst>
+                        <a:ext uri="{28A0092B-C50C-407E-A947-70E740481C1C}">
+                          <a14:useLocalDpi xmlns:a14="http://schemas.microsoft.com/office/drawing/2010/main" val="0"/>
+                        </a:ext>
+                      </a:extLst>
+                    </a:blip>
+                    <a:srcRect/>
+                    <a:stretch>
+                      <a:fillRect/>
+                    </a:stretch>
+                  </pic:blipFill>
+                  <pic:spPr bwMode="auto">
+                    <a:xfrm>
+                      <a:off x="0" y="0"/>
+                      <a:ext cx="4182229" cy="4705008"/>
+                    </a:xfrm>
+                    <a:prstGeom prst="rect">
+                      <a:avLst/>
+                    </a:prstGeom>
+                    <a:noFill/>
+                    <a:ln>
+                      <a:noFill/>
+                    </a:ln>
+                  </pic:spPr>
+                </pic:pic>
+              </a:graphicData>
+            </a:graphic>
+          </wp:inline>
+        </w:drawing>
+      </w:r>
+    </w:p>
+    <w:p>
+      <w:r>
+        <w:t>The parts are:</w:t>
+      </w:r>
+    </w:p>
+    <w:p>
+      <w:pPr>
+        <w:pStyle w:val="ListParagraph"/>
+      </w:pPr>
+      <w:r>
+        <w:t>C – crankshaft.</w:t>
+      </w:r>
+    </w:p>
+    <w:p>
+      <w:pPr>
+        <w:pStyle w:val="ListParagraph"/>
+      </w:pPr>
+      <w:r>
+        <w:t>E – exhaust camshaft.</w:t>
+      </w:r>
+    </w:p>
+    <w:p>
+      <w:pPr>
+        <w:pStyle w:val="ListParagraph"/>
+      </w:pPr>
+      <w:r>
+        <w:t>I – inlet camshaft.</w:t>
+      </w:r>
+    </w:p>
+    <w:p>
+      <w:pPr>
+        <w:pStyle w:val="ListParagraph"/>
+      </w:pPr>
+      <w:r>
+        <w:t>P – piston.</w:t>
+      </w:r>
+    </w:p>
+    <w:p>
+      <w:pPr>
+        <w:pStyle w:val="ListParagraph"/>
+      </w:pPr>
+      <w:r>
+        <w:t>R – connecting rod.</w:t>
+      </w:r>
+    </w:p>
+    <w:p>
+      <w:pPr>
+        <w:pStyle w:val="ListParagraph"/>
+      </w:pPr>
+      <w:r>
+        <w:t>S – spark plug.</w:t>
+      </w:r>
+    </w:p>
+    <w:p>
+      <w:pPr>
+        <w:pStyle w:val="ListParagraph"/>
+      </w:pPr>
+      <w:r>
+        <w:t>V – valves. red: exhaust, blue: intake.</w:t>
+      </w:r>
+    </w:p>
+    <w:p>
+      <w:pPr>
+        <w:pStyle w:val="ListParagraph"/>
+      </w:pPr>
+      <w:r>
+        <w:t>W – cooling water jacket.</w:t>
+      </w:r>
+    </w:p>
+    <w:p>
+      <w:pPr>
+        <w:pStyle w:val="ListParagraph"/>
+      </w:pPr>
+      <w:r>
+        <w:t>gray structure – engine block.</w:t>
+      </w:r>
+    </w:p>
+    <w:p>
+      <w:r>
+        <w:br w:type="page"/>
+      </w:r>
+    </w:p>
+    <w:p>
+      <w:pPr>
+        <w:pStyle w:val="Heading3"/>
+      </w:pPr>
+      <w:r>
+        <w:lastRenderedPageBreak/>
+        <w:t>The engine operates in four distinct strokes of the piston within the cylinder:</w:t>
+      </w:r>
+    </w:p>
+    <w:p>
+      <w:pPr>
+        <w:pStyle w:val="Heading4"/>
+        <w:numPr>
+          <w:ilvl w:val="0"/>
+          <w:numId w:val="3"/>
+        </w:numPr>
+      </w:pPr>
+      <w:r>
+        <w:t>Intake Stroke</w:t>
+      </w:r>
+    </w:p>
+    <w:p>
+      <w:pPr>
+        <w:pStyle w:val="ListParagraph"/>
+      </w:pPr>
+      <w:r>
+        <w:t>The intake valve opens.</w:t>
+      </w:r>
+    </w:p>
+    <w:p>
+      <w:pPr>
+        <w:pStyle w:val="ListParagraph"/>
+      </w:pPr>
+      <w:r>
+        <w:t>The piston moves down, drawing in a mixture of air and fuel.</w:t>
+      </w:r>
+    </w:p>
+    <w:p>
+      <w:pPr>
+        <w:pStyle w:val="ListParagraph"/>
+      </w:pPr>
+      <w:r>
+        <w:t>In electronically controlled engines, the amount of air is managed precisely by an Electronic Throttle Control (ETC) system.</w:t>
+      </w:r>
+    </w:p>
+    <w:p>
+      <w:pPr>
+        <w:pStyle w:val="Heading4"/>
+        <w:numPr>
+          <w:ilvl w:val="0"/>
+          <w:numId w:val="3"/>
+        </w:numPr>
+      </w:pPr>
+      <w:r>
+        <w:t>Compression Stroke</w:t>
+      </w:r>
+    </w:p>
+    <w:p>
+      <w:pPr>
+        <w:pStyle w:val="ListParagraph"/>
+      </w:pPr>
+      <w:r>
+        <w:t>The intake valve closes.</w:t>
+      </w:r>
+    </w:p>
+    <w:p>
+      <w:pPr>
+        <w:pStyle w:val="ListParagraph"/>
+      </w:pPr>
+      <w:r>
+        <w:t xml:space="preserve">The piston moves up, compressing the mixture. This brings the molecules close together for a better burn. </w:t>
+      </w:r>
+    </w:p>
+    <w:p>
+      <w:pPr>
+        <w:pStyle w:val="Heading4"/>
+        <w:numPr>
+          <w:ilvl w:val="0"/>
+          <w:numId w:val="3"/>
+        </w:numPr>
+      </w:pPr>
+      <w:r>
+        <w:t>Power Stroke</w:t>
+      </w:r>
+    </w:p>
+    <w:p>
+      <w:pPr>
+        <w:pStyle w:val="ListParagraph"/>
+      </w:pPr>
+      <w:r>
+        <w:t>A spark plug ignites the compressed mixture.</w:t>
+      </w:r>
+    </w:p>
+    <w:p>
+      <w:pPr>
+        <w:pStyle w:val="ListParagraph"/>
+      </w:pPr>
+      <w:r>
+        <w:t>The heat and pressure force the piston downward, producing power.</w:t>
+      </w:r>
+    </w:p>
+    <w:p>
+      <w:pPr>
+        <w:pStyle w:val="ListParagraph"/>
+      </w:pPr>
+      <w:r>
+        <w:t>The ECU precisely controls the ignition timing using data from sensors (e.g., crankshaft position, intake air temperature sensor, intake air pressure sensor etc.) and from the ignition table.</w:t>
+      </w:r>
+    </w:p>
+    <w:p>
+      <w:pPr>
+        <w:pStyle w:val="Heading4"/>
+        <w:numPr>
+          <w:ilvl w:val="0"/>
+          <w:numId w:val="3"/>
+        </w:numPr>
+      </w:pPr>
+      <w:r>
+        <w:t>Exhaust Stroke</w:t>
+      </w:r>
+    </w:p>
+    <w:p>
+      <w:pPr>
+        <w:pStyle w:val="ListParagraph"/>
+      </w:pPr>
+      <w:r>
+        <w:t>The exhaust valve opens.</w:t>
+      </w:r>
+    </w:p>
+    <w:p>
+      <w:pPr>
+        <w:pStyle w:val="ListParagraph"/>
+      </w:pPr>
+      <w:r>
+        <w:t>The piston moves up, expelling exhaust gases.</w:t>
+      </w:r>
+    </w:p>
+    <w:p/>
+    <w:p>
+      <w:r>
+        <w:t xml:space="preserve">The control system has to precisely control the amount of fuel getting into the </w:t>
+      </w:r>
+      <w:r>
+        <w:t>engine because:</w:t>
+      </w:r>
+    </w:p>
+    <w:p>
+      <w:r>
+        <w:t xml:space="preserve">When the load </w:t>
+      </w:r>
+      <w:r>
+        <w:t xml:space="preserve">on the generator </w:t>
+      </w:r>
+      <w:r>
+        <w:t>increases, more power—and therefore more fuel—is needed. When the load drops, fuel delivery must decrease to avoid waste and maintain stable operation.</w:t>
+      </w:r>
+    </w:p>
+    <w:p>
+      <w:r>
+        <w:t xml:space="preserve">The </w:t>
+      </w:r>
+      <w:r>
+        <w:t>controller</w:t>
+      </w:r>
+      <w:r>
+        <w:t xml:space="preserve"> uses data from sensors (such as engine speed, air intake</w:t>
+      </w:r>
+      <w:r>
+        <w:t xml:space="preserve"> pressure and temperature and</w:t>
+      </w:r>
+      <w:r>
+        <w:t xml:space="preserve"> exhaust oxygen levels) to:</w:t>
+      </w:r>
+    </w:p>
+    <w:p>
+      <w:pPr>
+        <w:numPr>
+          <w:ilvl w:val="0"/>
+          <w:numId w:val="4"/>
+        </w:numPr>
+      </w:pPr>
+      <w:r>
+        <w:rPr>
+          <w:b/>
+          <w:bCs/>
+        </w:rPr>
+        <w:t>Maintain a stable RPM</w:t>
+      </w:r>
+      <w:r>
+        <w:t xml:space="preserve"> to keep output frequency constant.</w:t>
+      </w:r>
+    </w:p>
+    <w:p>
+      <w:pPr>
+        <w:numPr>
+          <w:ilvl w:val="0"/>
+          <w:numId w:val="4"/>
+        </w:numPr>
+      </w:pPr>
+      <w:r>
+        <w:rPr>
+          <w:b/>
+          <w:bCs/>
+        </w:rPr>
+        <w:t>Optimize fuel efficiency</w:t>
+      </w:r>
+      <w:r>
+        <w:t xml:space="preserve"> based on real-time load demand.</w:t>
+      </w:r>
+    </w:p>
+    <w:p>
+      <w:pPr>
+        <w:numPr>
+          <w:ilvl w:val="0"/>
+          <w:numId w:val="4"/>
+        </w:numPr>
+      </w:pPr>
+      <w:r>
+        <w:rPr>
+          <w:b/>
+          <w:bCs/>
+        </w:rPr>
+        <w:t>Ensure clean combustion</w:t>
+      </w:r>
+      <w:r>
+        <w:t xml:space="preserve"> for lower emissions, especially in regulated environments.</w:t>
+      </w:r>
+    </w:p>
+    <w:p>
+      <w:pPr>
+        <w:numPr>
+          <w:ilvl w:val="0"/>
+          <w:numId w:val="4"/>
+        </w:numPr>
+      </w:pPr>
+      <w:r>
+        <w:rPr>
+          <w:b/>
+          <w:bCs/>
+        </w:rPr>
+        <w:t>Prevent engine overload or stalling</w:t>
+      </w:r>
+      <w:r>
+        <w:t xml:space="preserve"> by responding quickly to changes in demand.</w:t>
+      </w:r>
+    </w:p>
+    <w:p>
+      <w:r>
+        <w:t>Without electronic fuel control, the generator might run too rich (wasting fuel and producing more emissions) or too lean (risking unstable operation or damage).</w:t>
+      </w:r>
+    </w:p>
+    <w:p>
+      <w:pPr>
+        <w:pStyle w:val="Heading1"/>
+        <w:rPr>
+          <w:lang w:bidi="fa-IR"/>
+        </w:rPr>
+      </w:pPr>
+      <w:r>
+        <w:rPr>
+          <w:lang w:bidi="fa-IR"/>
+        </w:rPr>
+        <w:lastRenderedPageBreak/>
         <w:t>Calculating the amount of fuel that needs to enter the engine</w:t>
       </w:r>
     </w:p>
     <w:p>
       <w:pPr>
-        <w:rPr>
-          <w:lang w:bidi="fa-IR"/>
-        </w:rPr>
-      </w:pPr>
-      <w:r>
-        <w:rPr>
-          <w:lang w:bidi="fa-IR"/>
-        </w:rPr>
-        <w:t>The ratio of air to fuel varies depending on the fuel type and also the requirements of the engine. More on this later. The table below shows the stochiometric ratio of air to fuel for different types of fuel.</w:t>
-      </w:r>
-    </w:p>
-    <w:p>
-      <w:pPr>
-        <w:rPr>
-          <w:lang w:bidi="fa-IR"/>
-        </w:rPr>
-      </w:pPr>
-      <w:r>
-        <w:rPr>
+        <w:jc w:val="both"/>
+        <w:rPr>
+          <w:lang w:bidi="fa-IR"/>
+        </w:rPr>
+      </w:pPr>
+      <w:r>
+        <w:rPr>
+          <w:noProof/>
           <w:lang w:bidi="fa-IR"/>
         </w:rPr>
         <w:drawing>
-          <wp:anchor distT="0" distB="0" distL="114300" distR="114300" simplePos="0" relativeHeight="251659264" behindDoc="0" locked="0" layoutInCell="1" allowOverlap="1" wp14:anchorId="3904E374" wp14:editId="7493FEDE">
+          <wp:anchor distT="0" distB="0" distL="114300" distR="114300" simplePos="0" relativeHeight="251660288" behindDoc="0" locked="0" layoutInCell="1" allowOverlap="1" wp14:anchorId="6A42545C" wp14:editId="67185F78">
             <wp:simplePos x="0" y="0"/>
             <wp:positionH relativeFrom="column">
-              <wp:posOffset>2377440</wp:posOffset>
+              <wp:posOffset>2724573</wp:posOffset>
             </wp:positionH>
             <wp:positionV relativeFrom="paragraph">
-              <wp:posOffset>93980</wp:posOffset>
+              <wp:posOffset>520276</wp:posOffset>
             </wp:positionV>
             <wp:extent cx="3162300" cy="1875757"/>
             <wp:effectExtent l="0" t="0" r="0" b="0"/>
@@ -895,7 +1328,7 @@
                     <pic:cNvPicPr/>
                   </pic:nvPicPr>
                   <pic:blipFill>
-                    <a:blip r:embed="rId10">
+                    <a:blip r:embed="rId13">
                       <a:extLst>
                         <a:ext uri="{28A0092B-C50C-407E-A947-70E740481C1C}">
                           <a14:useLocalDpi xmlns:a14="http://schemas.microsoft.com/office/drawing/2010/main" val="0"/>
@@ -925,11 +1358,26 @@
         <w:rPr>
           <w:lang w:bidi="fa-IR"/>
         </w:rPr>
+        <w:t>The ratio of air to fuel varies depending on the fuel type and also the requirements of the engine. More on this later. The table below shows the stochiometric ratio of air to fuel for different types of fuel.</w:t>
+      </w:r>
+    </w:p>
+    <w:p>
+      <w:pPr>
+        <w:jc w:val="both"/>
+        <w:rPr>
+          <w:lang w:bidi="fa-IR"/>
+        </w:rPr>
+      </w:pPr>
+      <w:r>
+        <w:rPr>
+          <w:lang w:bidi="fa-IR"/>
+        </w:rPr>
         <w:t xml:space="preserve"> The stoichiometric air fuel ratio is the ratio of air to fuel that can enter the engine and burn completely in an idea situation. </w:t>
       </w:r>
     </w:p>
     <w:p>
       <w:pPr>
+        <w:jc w:val="both"/>
         <w:rPr>
           <w:lang w:bidi="fa-IR"/>
         </w:rPr>
@@ -943,31 +1391,21 @@
     </w:p>
     <w:p>
       <w:pPr>
-        <w:rPr>
-          <w:lang w:bidi="fa-IR"/>
-        </w:rPr>
-      </w:pPr>
-      <w:r>
-        <w:rPr>
-          <w:lang w:bidi="fa-IR"/>
-        </w:rPr>
-        <w:t>Generally, a higher air to fuel ratio will result in more fuel economy but this does not mean that we can run any engine with a high air to fuel ratio. The reason being that combustion temperatures tend to rise as we increase the air fuel ratio and approach stoichiometric condition.</w:t>
-      </w:r>
-      <w:r>
-        <w:rPr>
-          <w:lang w:bidi="fa-IR"/>
-        </w:rPr>
-        <w:t xml:space="preserve"> This also results in an increase in the N</w:t>
-      </w:r>
-      <w:r>
-        <w:rPr>
-          <w:lang w:bidi="fa-IR"/>
-        </w:rPr>
-        <w:t>Ox emissions of the engine.</w:t>
-      </w:r>
-    </w:p>
-    <w:p>
-      <w:pPr>
+        <w:jc w:val="both"/>
+        <w:rPr>
+          <w:lang w:bidi="fa-IR"/>
+        </w:rPr>
+      </w:pPr>
+      <w:r>
+        <w:rPr>
+          <w:lang w:bidi="fa-IR"/>
+        </w:rPr>
+        <w:t>Generally, a higher air to fuel ratio will result in more fuel economy but this does not mean that we can run any engine with a high air to fuel ratio. The reason being that combustion temperatures tend to rise as we increase the air fuel ratio and approach stoichiometric condition. This also results in an increase in the NOx emissions of the engine.</w:t>
+      </w:r>
+    </w:p>
+    <w:p>
+      <w:pPr>
+        <w:jc w:val="both"/>
         <w:rPr>
           <w:lang w:bidi="fa-IR"/>
         </w:rPr>
@@ -981,40 +1419,17 @@
     </w:p>
     <w:p>
       <w:pPr>
-        <w:rPr>
-          <w:lang w:bidi="fa-IR"/>
-        </w:rPr>
-      </w:pPr>
-      <w:r>
-        <w:rPr>
-          <w:lang w:bidi="fa-IR"/>
-        </w:rPr>
-        <w:br w:type="page"/>
-      </w:r>
-    </w:p>
-    <w:p>
-      <w:pPr>
-        <w:rPr>
-          <w:lang w:bidi="fa-IR"/>
-        </w:rPr>
+        <w:keepNext/>
+        <w:jc w:val="center"/>
       </w:pPr>
       <w:r>
         <w:rPr>
           <w:noProof/>
         </w:rPr>
-        <w:lastRenderedPageBreak/>
         <w:drawing>
-          <wp:anchor distT="0" distB="0" distL="114300" distR="114300" simplePos="0" relativeHeight="251660288" behindDoc="0" locked="0" layoutInCell="1" allowOverlap="1" wp14:anchorId="2A1852BE" wp14:editId="0EF4B62A">
-            <wp:simplePos x="0" y="0"/>
-            <wp:positionH relativeFrom="column">
-              <wp:posOffset>670560</wp:posOffset>
-            </wp:positionH>
-            <wp:positionV relativeFrom="paragraph">
-              <wp:posOffset>0</wp:posOffset>
-            </wp:positionV>
-            <wp:extent cx="4655820" cy="3771900"/>
-            <wp:effectExtent l="0" t="0" r="0" b="0"/>
-            <wp:wrapSquare wrapText="bothSides"/>
+          <wp:inline distT="0" distB="0" distL="0" distR="0" wp14:anchorId="7AD17E37" wp14:editId="0120CFF4">
+            <wp:extent cx="4241800" cy="3436520"/>
+            <wp:effectExtent l="0" t="0" r="6350" b="0"/>
             <wp:docPr id="821643006" name="Picture 1" descr="Air-Fuel Ratio - an overview | ScienceDirect Topics"/>
             <wp:cNvGraphicFramePr>
               <a:graphicFrameLocks xmlns:a="http://schemas.openxmlformats.org/drawingml/2006/main" noChangeAspect="1"/>
@@ -1029,7 +1444,7 @@
                     </pic:cNvPicPr>
                   </pic:nvPicPr>
                   <pic:blipFill>
-                    <a:blip r:embed="rId11">
+                    <a:blip r:embed="rId14">
                       <a:extLst>
                         <a:ext uri="{28A0092B-C50C-407E-A947-70E740481C1C}">
                           <a14:useLocalDpi xmlns:a14="http://schemas.microsoft.com/office/drawing/2010/main" val="0"/>
@@ -1044,7 +1459,7 @@
                   <pic:spPr bwMode="auto">
                     <a:xfrm>
                       <a:off x="0" y="0"/>
-                      <a:ext cx="4655820" cy="3771900"/>
+                      <a:ext cx="4263919" cy="3454440"/>
                     </a:xfrm>
                     <a:prstGeom prst="rect">
                       <a:avLst/>
@@ -1057,104 +1472,44 @@
                 </pic:pic>
               </a:graphicData>
             </a:graphic>
-          </wp:anchor>
+          </wp:inline>
         </w:drawing>
       </w:r>
     </w:p>
     <w:p>
       <w:pPr>
-        <w:rPr>
-          <w:lang w:bidi="fa-IR"/>
-        </w:rPr>
-      </w:pPr>
-    </w:p>
-    <w:p>
-      <w:pPr>
-        <w:rPr>
-          <w:lang w:bidi="fa-IR"/>
-        </w:rPr>
-      </w:pPr>
-    </w:p>
-    <w:p>
-      <w:pPr>
-        <w:rPr>
-          <w:lang w:bidi="fa-IR"/>
-        </w:rPr>
-      </w:pPr>
-    </w:p>
-    <w:p>
-      <w:pPr>
-        <w:rPr>
-          <w:lang w:bidi="fa-IR"/>
-        </w:rPr>
-      </w:pPr>
-    </w:p>
-    <w:p>
-      <w:pPr>
-        <w:rPr>
-          <w:lang w:bidi="fa-IR"/>
-        </w:rPr>
-      </w:pPr>
-    </w:p>
-    <w:p>
-      <w:pPr>
-        <w:rPr>
-          <w:lang w:bidi="fa-IR"/>
-        </w:rPr>
-      </w:pPr>
-    </w:p>
-    <w:p>
-      <w:pPr>
-        <w:rPr>
-          <w:lang w:bidi="fa-IR"/>
-        </w:rPr>
-      </w:pPr>
-    </w:p>
-    <w:p>
-      <w:pPr>
-        <w:rPr>
-          <w:lang w:bidi="fa-IR"/>
-        </w:rPr>
-      </w:pPr>
-    </w:p>
-    <w:p>
-      <w:pPr>
-        <w:rPr>
-          <w:lang w:bidi="fa-IR"/>
-        </w:rPr>
-      </w:pPr>
-    </w:p>
-    <w:p>
-      <w:pPr>
-        <w:rPr>
-          <w:lang w:bidi="fa-IR"/>
-        </w:rPr>
-      </w:pPr>
-    </w:p>
-    <w:p>
-      <w:pPr>
-        <w:rPr>
-          <w:lang w:bidi="fa-IR"/>
-        </w:rPr>
-      </w:pPr>
-    </w:p>
-    <w:p>
-      <w:pPr>
-        <w:rPr>
-          <w:lang w:bidi="fa-IR"/>
-        </w:rPr>
-      </w:pPr>
-    </w:p>
-    <w:p>
-      <w:pPr>
-        <w:rPr>
-          <w:lang w:bidi="fa-IR"/>
-        </w:rPr>
-      </w:pPr>
-      <w:r>
-        <w:rPr>
-          <w:lang w:bidi="fa-IR"/>
-        </w:rPr>
+        <w:pStyle w:val="Caption"/>
+        <w:jc w:val="center"/>
+        <w:rPr>
+          <w:lang w:bidi="fa-IR"/>
+        </w:rPr>
+      </w:pPr>
+      <w:r>
+        <w:t xml:space="preserve">Figure </w:t>
+      </w:r>
+      <w:fldSimple w:instr=" SEQ Figure \* ARABIC ">
+        <w:r>
+          <w:rPr>
+            <w:noProof/>
+          </w:rPr>
+          <w:t>1</w:t>
+        </w:r>
+      </w:fldSimple>
+      <w:r>
+        <w:t xml:space="preserve"> Effect of air-fuel ratio on various factors</w:t>
+      </w:r>
+    </w:p>
+    <w:p>
+      <w:pPr>
+        <w:rPr>
+          <w:lang w:bidi="fa-IR"/>
+        </w:rPr>
+      </w:pPr>
+      <w:r>
+        <w:rPr>
+          <w:lang w:bidi="fa-IR"/>
+        </w:rPr>
+        <w:lastRenderedPageBreak/>
         <w:t>It is important to note that the catalytic converter in cars easily gets rid of most NOx emissions, this allows automotive manufactures to run their engines at high air to fuel ratios, providing more fuel economy for the final user but, the situation is different for generator engines as they usually do not have catalytic converters. Moreover, in case of backup generators, fuel economy is usually less of a concern.</w:t>
       </w:r>
     </w:p>
@@ -1163,42 +1518,23 @@
         <w:rPr>
           <w:lang w:bidi="fa-IR"/>
         </w:rPr>
-        <w:t xml:space="preserve">My research and experience also indicate that running an engine closer to stoichiometric ratio is </w:t>
-      </w:r>
-      <w:r>
-        <w:rPr>
-          <w:lang w:bidi="fa-IR"/>
-        </w:rPr>
-        <w:t>possible only</w:t>
-      </w:r>
-      <w:r>
-        <w:rPr>
-          <w:lang w:bidi="fa-IR"/>
-        </w:rPr>
-        <w:t xml:space="preserve"> in low</w:t>
-      </w:r>
-      <w:r>
-        <w:rPr>
-          <w:lang w:bidi="fa-IR"/>
-        </w:rPr>
-        <w:t xml:space="preserve">-load conditions, where the engine is not under much stress and does not produce much heat. This is because leaner air to fuel mixtures – i.e. higher air to fuel ratios – result in more combustion temperatures which could risk damaging the engine components </w:t>
-      </w:r>
-      <w:r>
-        <w:rPr>
-          <w:lang w:bidi="fa-IR"/>
-        </w:rPr>
-        <w:lastRenderedPageBreak/>
-        <w:t>such as pistons and valves.</w:t>
+        <w:t>My research and experience also indicate that running an engine closer to stoichiometric ratio is possible only in low-load conditions, where the engine is not under much stress and does not produce much heat. This is because leaner air to fuel mixtures – i.e. higher air to fuel ratios – result in more combustion temperatures which could risk damaging the engine components such as pistons and valves.</w:t>
       </w:r>
       <w:r>
         <w:t xml:space="preserve"> </w:t>
       </w:r>
+    </w:p>
+    <w:p>
+      <w:pPr>
+        <w:keepNext/>
+        <w:jc w:val="center"/>
+      </w:pPr>
       <w:r>
         <w:rPr>
           <w:noProof/>
         </w:rPr>
         <w:drawing>
-          <wp:inline distT="0" distB="0" distL="0" distR="0" wp14:anchorId="27B7426B" wp14:editId="782AF419">
+          <wp:inline distT="0" distB="0" distL="0" distR="0" wp14:anchorId="31AFA5C6" wp14:editId="3A77665C">
             <wp:extent cx="4651046" cy="3009900"/>
             <wp:effectExtent l="0" t="0" r="0" b="0"/>
             <wp:docPr id="825909376" name="Picture 2" descr="AGCO Automotive Repair Service - Baton Rouge, LA - Detailed Auto Topics -  When Is An Engine Overheated And Why, Part-II"/>
@@ -1215,7 +1551,7 @@
                     </pic:cNvPicPr>
                   </pic:nvPicPr>
                   <pic:blipFill>
-                    <a:blip r:embed="rId12">
+                    <a:blip r:embed="rId15">
                       <a:extLst>
                         <a:ext uri="{28A0092B-C50C-407E-A947-70E740481C1C}">
                           <a14:useLocalDpi xmlns:a14="http://schemas.microsoft.com/office/drawing/2010/main" val="0"/>
@@ -1248,6 +1584,66 @@
       </w:r>
     </w:p>
     <w:p>
+      <w:pPr>
+        <w:pStyle w:val="Caption"/>
+        <w:jc w:val="center"/>
+        <w:rPr>
+          <w:b/>
+          <w:bCs/>
+        </w:rPr>
+      </w:pPr>
+      <w:r>
+        <w:rPr>
+          <w:b/>
+          <w:bCs/>
+        </w:rPr>
+        <w:t xml:space="preserve">Figure </w:t>
+      </w:r>
+      <w:r>
+        <w:rPr>
+          <w:b/>
+          <w:bCs/>
+        </w:rPr>
+        <w:fldChar w:fldCharType="begin"/>
+      </w:r>
+      <w:r>
+        <w:rPr>
+          <w:b/>
+          <w:bCs/>
+        </w:rPr>
+        <w:instrText xml:space="preserve"> SEQ Figure \* ARABIC </w:instrText>
+      </w:r>
+      <w:r>
+        <w:rPr>
+          <w:b/>
+          <w:bCs/>
+        </w:rPr>
+        <w:fldChar w:fldCharType="separate"/>
+      </w:r>
+      <w:r>
+        <w:rPr>
+          <w:b/>
+          <w:bCs/>
+          <w:noProof/>
+        </w:rPr>
+        <w:t>2</w:t>
+      </w:r>
+      <w:r>
+        <w:rPr>
+          <w:b/>
+          <w:bCs/>
+        </w:rPr>
+        <w:fldChar w:fldCharType="end"/>
+      </w:r>
+      <w:r>
+        <w:rPr>
+          <w:b/>
+          <w:bCs/>
+        </w:rPr>
+        <w:t xml:space="preserve"> Piston damage due to improper fueling</w:t>
+      </w:r>
+    </w:p>
+    <w:p>
       <w:r>
         <w:t>This means that we usually have to operate the engine using a rich air fuel mixture when it is under significant load. In order to adapt to these varying conditions, engine management systems use a table that dictates how much fuel should enter the engine.</w:t>
       </w:r>
@@ -1264,28 +1660,25 @@
     </w:p>
     <w:p>
       <w:r>
+        <w:lastRenderedPageBreak/>
         <w:t>Knowing the VE of the engine at any point and intake air temperature, intake air pressure and rpm allows us to calculate the amount of air mass entering the engine, this then enables us to calculate the required amount of fuel that needs to be mixed with this air to have the correct air fuel ratio.</w:t>
       </w:r>
     </w:p>
     <w:p>
       <w:r>
-        <w:t>Further</w:t>
-      </w:r>
-      <w:r>
-        <w:t xml:space="preserve"> </w:t>
-      </w:r>
-      <w:r>
-        <w:t>corrections can be applied to the amount of fuel to account for different operating conditions.</w:t>
-      </w:r>
-    </w:p>
-    <w:p>
+        <w:t>Further corrections can be applied to the amount of fuel to account for different operating conditions.</w:t>
+      </w:r>
+    </w:p>
+    <w:p>
+      <w:pPr>
+        <w:keepNext/>
+      </w:pPr>
       <w:r>
         <w:rPr>
           <w:noProof/>
         </w:rPr>
-        <w:lastRenderedPageBreak/>
         <w:drawing>
-          <wp:inline distT="0" distB="0" distL="0" distR="0" wp14:anchorId="694548EB" wp14:editId="2E22EC2D">
+          <wp:inline distT="0" distB="0" distL="0" distR="0" wp14:anchorId="119EB190" wp14:editId="100EA87F">
             <wp:extent cx="5943600" cy="3643630"/>
             <wp:effectExtent l="0" t="0" r="0" b="0"/>
             <wp:docPr id="1844936814" name="Picture 3" descr="TunerStudio Settings and Tables — Joe's Projects"/>
@@ -1302,7 +1695,7 @@
                     </pic:cNvPicPr>
                   </pic:nvPicPr>
                   <pic:blipFill>
-                    <a:blip r:embed="rId13">
+                    <a:blip r:embed="rId16">
                       <a:extLst>
                         <a:ext uri="{28A0092B-C50C-407E-A947-70E740481C1C}">
                           <a14:useLocalDpi xmlns:a14="http://schemas.microsoft.com/office/drawing/2010/main" val="0"/>
@@ -1334,7 +1727,1503 @@
         </w:drawing>
       </w:r>
     </w:p>
+    <w:p>
+      <w:pPr>
+        <w:pStyle w:val="Caption"/>
+        <w:jc w:val="center"/>
+        <w:rPr>
+          <w:b/>
+          <w:bCs/>
+        </w:rPr>
+      </w:pPr>
+      <w:r>
+        <w:rPr>
+          <w:b/>
+          <w:bCs/>
+        </w:rPr>
+        <w:t xml:space="preserve">Figure </w:t>
+      </w:r>
+      <w:r>
+        <w:rPr>
+          <w:b/>
+          <w:bCs/>
+        </w:rPr>
+        <w:fldChar w:fldCharType="begin"/>
+      </w:r>
+      <w:r>
+        <w:rPr>
+          <w:b/>
+          <w:bCs/>
+        </w:rPr>
+        <w:instrText xml:space="preserve"> SEQ Figure \* ARABIC </w:instrText>
+      </w:r>
+      <w:r>
+        <w:rPr>
+          <w:b/>
+          <w:bCs/>
+        </w:rPr>
+        <w:fldChar w:fldCharType="separate"/>
+      </w:r>
+      <w:r>
+        <w:rPr>
+          <w:b/>
+          <w:bCs/>
+          <w:noProof/>
+        </w:rPr>
+        <w:t>3</w:t>
+      </w:r>
+      <w:r>
+        <w:rPr>
+          <w:b/>
+          <w:bCs/>
+        </w:rPr>
+        <w:fldChar w:fldCharType="end"/>
+      </w:r>
+      <w:r>
+        <w:rPr>
+          <w:b/>
+          <w:bCs/>
+        </w:rPr>
+        <w:t xml:space="preserve"> Volumetric efficiency table in an ECU</w:t>
+      </w:r>
+    </w:p>
     <w:p/>
+    <w:p>
+      <w:pPr>
+        <w:pStyle w:val="Heading1"/>
+      </w:pPr>
+      <w:r>
+        <w:t>The challenge of firing the spark at the right time</w:t>
+      </w:r>
+    </w:p>
+    <w:p>
+      <w:r>
+        <w:t>The timing of the spark in an engine impacts the performance of that engine to a large degree. Not to mention the effect it has on engine reliability. Therefore, a modern ecu must precisely calculate the exact time each spark plug needs to be fired based on information coming from the</w:t>
+      </w:r>
+      <w:r>
+        <w:t xml:space="preserve"> crankshaft position sensor,</w:t>
+      </w:r>
+      <w:r>
+        <w:t xml:space="preserve"> ignition table (more about this later), manifold absolute pressure and intake air temperature</w:t>
+      </w:r>
+      <w:r>
+        <w:t xml:space="preserve"> at a minimum. </w:t>
+      </w:r>
+    </w:p>
+    <w:p>
+      <w:r>
+        <w:t>Important note: Spark is fired before the piston reaches top dead center (TDC). This is because combustion takes time and by the time full combustion takes place, the piston is past TDC and in the correct position to receive the combustion pressure.</w:t>
+      </w:r>
+    </w:p>
+    <w:p>
+      <w:r>
+        <w:rPr>
+          <w:noProof/>
+        </w:rPr>
+        <w:lastRenderedPageBreak/>
+        <mc:AlternateContent>
+          <mc:Choice Requires="wps">
+            <w:drawing>
+              <wp:anchor distT="0" distB="0" distL="114300" distR="114300" simplePos="0" relativeHeight="251663360" behindDoc="0" locked="0" layoutInCell="1" allowOverlap="1" wp14:anchorId="01EBF123" wp14:editId="36377CAF">
+                <wp:simplePos x="0" y="0"/>
+                <wp:positionH relativeFrom="column">
+                  <wp:posOffset>1671320</wp:posOffset>
+                </wp:positionH>
+                <wp:positionV relativeFrom="paragraph">
+                  <wp:posOffset>4860290</wp:posOffset>
+                </wp:positionV>
+                <wp:extent cx="4107815" cy="635"/>
+                <wp:effectExtent l="0" t="0" r="0" b="0"/>
+                <wp:wrapSquare wrapText="bothSides"/>
+                <wp:docPr id="1403081521" name="Text Box 1"/>
+                <wp:cNvGraphicFramePr/>
+                <a:graphic xmlns:a="http://schemas.openxmlformats.org/drawingml/2006/main">
+                  <a:graphicData uri="http://schemas.microsoft.com/office/word/2010/wordprocessingShape">
+                    <wps:wsp>
+                      <wps:cNvSpPr txBox="1"/>
+                      <wps:spPr>
+                        <a:xfrm>
+                          <a:off x="0" y="0"/>
+                          <a:ext cx="4107815" cy="635"/>
+                        </a:xfrm>
+                        <a:prstGeom prst="rect">
+                          <a:avLst/>
+                        </a:prstGeom>
+                        <a:solidFill>
+                          <a:prstClr val="white"/>
+                        </a:solidFill>
+                        <a:ln>
+                          <a:noFill/>
+                        </a:ln>
+                      </wps:spPr>
+                      <wps:txbx>
+                        <w:txbxContent>
+                          <w:p>
+                            <w:pPr>
+                              <w:pStyle w:val="Caption"/>
+                              <w:jc w:val="center"/>
+                              <w:rPr>
+                                <w:b/>
+                                <w:bCs/>
+                                <w:noProof/>
+                              </w:rPr>
+                            </w:pPr>
+                            <w:bookmarkStart w:id="0" w:name="_Ref198290833"/>
+                            <w:bookmarkStart w:id="1" w:name="_Ref198290828"/>
+                            <w:r>
+                              <w:rPr>
+                                <w:b/>
+                                <w:bCs/>
+                              </w:rPr>
+                              <w:t xml:space="preserve">Figure </w:t>
+                            </w:r>
+                            <w:r>
+                              <w:rPr>
+                                <w:b/>
+                                <w:bCs/>
+                              </w:rPr>
+                              <w:fldChar w:fldCharType="begin"/>
+                            </w:r>
+                            <w:r>
+                              <w:rPr>
+                                <w:b/>
+                                <w:bCs/>
+                              </w:rPr>
+                              <w:instrText xml:space="preserve"> SEQ Figure \* ARABIC </w:instrText>
+                            </w:r>
+                            <w:r>
+                              <w:rPr>
+                                <w:b/>
+                                <w:bCs/>
+                              </w:rPr>
+                              <w:fldChar w:fldCharType="separate"/>
+                            </w:r>
+                            <w:r>
+                              <w:rPr>
+                                <w:b/>
+                                <w:bCs/>
+                                <w:noProof/>
+                              </w:rPr>
+                              <w:t>4</w:t>
+                            </w:r>
+                            <w:r>
+                              <w:rPr>
+                                <w:b/>
+                                <w:bCs/>
+                              </w:rPr>
+                              <w:fldChar w:fldCharType="end"/>
+                            </w:r>
+                            <w:bookmarkEnd w:id="0"/>
+                            <w:r>
+                              <w:rPr>
+                                <w:b/>
+                                <w:bCs/>
+                              </w:rPr>
+                              <w:t xml:space="preserve"> Effects of spark timing</w:t>
+                            </w:r>
+                            <w:bookmarkEnd w:id="1"/>
+                          </w:p>
+                        </w:txbxContent>
+                      </wps:txbx>
+                      <wps:bodyPr rot="0" spcFirstLastPara="0" vertOverflow="overflow" horzOverflow="overflow" vert="horz" wrap="square" lIns="0" tIns="0" rIns="0" bIns="0" numCol="1" spcCol="0" rtlCol="0" fromWordArt="0" anchor="t" anchorCtr="0" forceAA="0" compatLnSpc="1">
+                        <a:prstTxWarp prst="textNoShape">
+                          <a:avLst/>
+                        </a:prstTxWarp>
+                        <a:spAutoFit/>
+                      </wps:bodyPr>
+                    </wps:wsp>
+                  </a:graphicData>
+                </a:graphic>
+              </wp:anchor>
+            </w:drawing>
+          </mc:Choice>
+          <mc:Fallback>
+            <w:pict>
+              <v:shapetype w14:anchorId="01EBF123" id="_x0000_t202" coordsize="21600,21600" o:spt="202" path="m,l,21600r21600,l21600,xe">
+                <v:stroke joinstyle="miter"/>
+                <v:path gradientshapeok="t" o:connecttype="rect"/>
+              </v:shapetype>
+              <v:shape id="Text Box 1" o:spid="_x0000_s1026" type="#_x0000_t202" style="position:absolute;margin-left:131.6pt;margin-top:382.7pt;width:323.45pt;height:.05pt;z-index:251663360;visibility:visible;mso-wrap-style:square;mso-wrap-distance-left:9pt;mso-wrap-distance-top:0;mso-wrap-distance-right:9pt;mso-wrap-distance-bottom:0;mso-position-horizontal:absolute;mso-position-horizontal-relative:text;mso-position-vertical:absolute;mso-position-vertical-relative:text;v-text-anchor:top" o:gfxdata="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" stroked="f">
+                <v:textbox style="mso-fit-shape-to-text:t" inset="0,0,0,0">
+                  <w:txbxContent>
+                    <w:p>
+                      <w:pPr>
+                        <w:pStyle w:val="Caption"/>
+                        <w:jc w:val="center"/>
+                        <w:rPr>
+                          <w:b/>
+                          <w:bCs/>
+                          <w:noProof/>
+                        </w:rPr>
+                      </w:pPr>
+                      <w:bookmarkStart w:id="2" w:name="_Ref198290833"/>
+                      <w:bookmarkStart w:id="3" w:name="_Ref198290828"/>
+                      <w:r>
+                        <w:rPr>
+                          <w:b/>
+                          <w:bCs/>
+                        </w:rPr>
+                        <w:t xml:space="preserve">Figure </w:t>
+                      </w:r>
+                      <w:r>
+                        <w:rPr>
+                          <w:b/>
+                          <w:bCs/>
+                        </w:rPr>
+                        <w:fldChar w:fldCharType="begin"/>
+                      </w:r>
+                      <w:r>
+                        <w:rPr>
+                          <w:b/>
+                          <w:bCs/>
+                        </w:rPr>
+                        <w:instrText xml:space="preserve"> SEQ Figure \* ARABIC </w:instrText>
+                      </w:r>
+                      <w:r>
+                        <w:rPr>
+                          <w:b/>
+                          <w:bCs/>
+                        </w:rPr>
+                        <w:fldChar w:fldCharType="separate"/>
+                      </w:r>
+                      <w:r>
+                        <w:rPr>
+                          <w:b/>
+                          <w:bCs/>
+                          <w:noProof/>
+                        </w:rPr>
+                        <w:t>4</w:t>
+                      </w:r>
+                      <w:r>
+                        <w:rPr>
+                          <w:b/>
+                          <w:bCs/>
+                        </w:rPr>
+                        <w:fldChar w:fldCharType="end"/>
+                      </w:r>
+                      <w:bookmarkEnd w:id="2"/>
+                      <w:r>
+                        <w:rPr>
+                          <w:b/>
+                          <w:bCs/>
+                        </w:rPr>
+                        <w:t xml:space="preserve"> Effects of spark timing</w:t>
+                      </w:r>
+                      <w:bookmarkEnd w:id="3"/>
+                    </w:p>
+                  </w:txbxContent>
+                </v:textbox>
+                <w10:wrap type="square"/>
+              </v:shape>
+            </w:pict>
+          </mc:Fallback>
+        </mc:AlternateContent>
+      </w:r>
+      <w:r>
+        <w:rPr>
+          <w:noProof/>
+        </w:rPr>
+        <w:drawing>
+          <wp:anchor distT="0" distB="0" distL="114300" distR="114300" simplePos="0" relativeHeight="251661312" behindDoc="0" locked="0" layoutInCell="1" allowOverlap="1" wp14:anchorId="451318D1" wp14:editId="6A333DFB">
+            <wp:simplePos x="0" y="0"/>
+            <wp:positionH relativeFrom="column">
+              <wp:posOffset>1671506</wp:posOffset>
+            </wp:positionH>
+            <wp:positionV relativeFrom="paragraph">
+              <wp:posOffset>409319</wp:posOffset>
+            </wp:positionV>
+            <wp:extent cx="4107976" cy="4394571"/>
+            <wp:effectExtent l="0" t="0" r="0" b="0"/>
+            <wp:wrapSquare wrapText="bothSides"/>
+            <wp:docPr id="985698573" name="Picture 2" descr="undefined"/>
+            <wp:cNvGraphicFramePr>
+              <a:graphicFrameLocks xmlns:a="http://schemas.openxmlformats.org/drawingml/2006/main" noChangeAspect="1"/>
+            </wp:cNvGraphicFramePr>
+            <a:graphic xmlns:a="http://schemas.openxmlformats.org/drawingml/2006/main">
+              <a:graphicData uri="http://schemas.openxmlformats.org/drawingml/2006/picture">
+                <pic:pic xmlns:pic="http://schemas.openxmlformats.org/drawingml/2006/picture">
+                  <pic:nvPicPr>
+                    <pic:cNvPr id="0" name="Picture 3" descr="undefined"/>
+                    <pic:cNvPicPr>
+                      <a:picLocks noChangeAspect="1" noChangeArrowheads="1"/>
+                    </pic:cNvPicPr>
+                  </pic:nvPicPr>
+                  <pic:blipFill>
+                    <a:blip r:embed="rId17">
+                      <a:extLst>
+                        <a:ext uri="{28A0092B-C50C-407E-A947-70E740481C1C}">
+                          <a14:useLocalDpi xmlns:a14="http://schemas.microsoft.com/office/drawing/2010/main" val="0"/>
+                        </a:ext>
+                      </a:extLst>
+                    </a:blip>
+                    <a:srcRect/>
+                    <a:stretch>
+                      <a:fillRect/>
+                    </a:stretch>
+                  </pic:blipFill>
+                  <pic:spPr bwMode="auto">
+                    <a:xfrm>
+                      <a:off x="0" y="0"/>
+                      <a:ext cx="4107976" cy="4394571"/>
+                    </a:xfrm>
+                    <a:prstGeom prst="rect">
+                      <a:avLst/>
+                    </a:prstGeom>
+                    <a:noFill/>
+                    <a:ln>
+                      <a:noFill/>
+                    </a:ln>
+                  </pic:spPr>
+                </pic:pic>
+              </a:graphicData>
+            </a:graphic>
+          </wp:anchor>
+        </w:drawing>
+      </w:r>
+      <w:r>
+        <w:t>This is apparent when we look at how the pressure in the combustion chamber changes vs spark plug timing.</w:t>
+      </w:r>
+    </w:p>
+    <w:p/>
+    <w:p>
+      <w:r>
+        <w:t>(a) misfire</w:t>
+      </w:r>
+    </w:p>
+    <w:p>
+      <w:r>
+        <w:t>(b) too soon</w:t>
+      </w:r>
+    </w:p>
+    <w:p>
+      <w:r>
+        <w:t>(c) optimal</w:t>
+      </w:r>
+    </w:p>
+    <w:p>
+      <w:r>
+        <w:t>(d) too late</w:t>
+      </w:r>
+    </w:p>
+    <w:p/>
+    <w:p>
+      <w:r>
+        <w:fldChar w:fldCharType="begin"/>
+      </w:r>
+      <w:r>
+        <w:instrText xml:space="preserve"> REF _Ref198290833 \h </w:instrText>
+      </w:r>
+      <w:r>
+        <w:fldChar w:fldCharType="separate"/>
+      </w:r>
+      <w:r>
+        <w:rPr>
+          <w:b/>
+          <w:bCs/>
+        </w:rPr>
+        <w:t xml:space="preserve">Figure </w:t>
+      </w:r>
+      <w:r>
+        <w:rPr>
+          <w:b/>
+          <w:bCs/>
+          <w:noProof/>
+        </w:rPr>
+        <w:t>4</w:t>
+      </w:r>
+      <w:r>
+        <w:fldChar w:fldCharType="end"/>
+      </w:r>
+      <w:r>
+        <w:t xml:space="preserve"> shows the effects of spark timing on cylinder pressure for a specific engine rpm. This means that everything changes based on the speed of the engine.</w:t>
+      </w:r>
+    </w:p>
+    <w:p>
+      <w:r>
+        <w:t>One might ask: don’t generators run at a constant speed?</w:t>
+      </w:r>
+    </w:p>
+    <w:p>
+      <w:r>
+        <w:t>To which I can reply: they do, but they need to start up first and reach that constant engine speed and also the speed isn’t really constant and changes to some extent when a load is suddenly taken off or put on the generator.</w:t>
+      </w:r>
+    </w:p>
+    <w:p>
+      <w:pPr>
+        <w:pStyle w:val="Heading1"/>
+      </w:pPr>
+      <w:r>
+        <w:t>Calculation and spark execution</w:t>
+      </w:r>
+    </w:p>
+    <w:p>
+      <w:pPr>
+        <w:pStyle w:val="Heading2"/>
+      </w:pPr>
+      <w:r>
+        <w:t>Crankshaft position and speed</w:t>
+      </w:r>
+    </w:p>
+    <w:p>
+      <w:r>
+        <w:t xml:space="preserve">We must first know where the engine is exactly. This is done </w:t>
+      </w:r>
+      <w:r>
+        <w:t>using a component known as the trigger wheel and the crankshaft position sensor.</w:t>
+      </w:r>
+    </w:p>
+    <w:p>
+      <w:r>
+        <w:t xml:space="preserve">A crankshaft position sensor is a type of variable reluctance sensor (VR), that generates a voltage when the magnetic reluctance in front of the sensor changes. A typical sensor can be seen in </w:t>
+      </w:r>
+      <w:r>
+        <w:fldChar w:fldCharType="begin"/>
+      </w:r>
+      <w:r>
+        <w:instrText xml:space="preserve"> REF _Ref198291505 \h </w:instrText>
+      </w:r>
+      <w:r>
+        <w:fldChar w:fldCharType="separate"/>
+      </w:r>
+      <w:r>
+        <w:rPr>
+          <w:b/>
+          <w:bCs/>
+        </w:rPr>
+        <w:t xml:space="preserve">Figure </w:t>
+      </w:r>
+      <w:r>
+        <w:rPr>
+          <w:b/>
+          <w:bCs/>
+          <w:noProof/>
+        </w:rPr>
+        <w:t>5</w:t>
+      </w:r>
+      <w:r>
+        <w:fldChar w:fldCharType="end"/>
+      </w:r>
+      <w:r>
+        <w:t>.</w:t>
+      </w:r>
+    </w:p>
+    <w:p>
+      <w:r>
+        <w:lastRenderedPageBreak/>
+        <w:t>This voltage is the interpreted by the controller to extract crankshaft position and speed.</w:t>
+      </w:r>
+    </w:p>
+    <w:p>
+      <w:r>
+        <w:rPr>
+          <w:noProof/>
+        </w:rPr>
+        <mc:AlternateContent>
+          <mc:Choice Requires="wps">
+            <w:drawing>
+              <wp:anchor distT="0" distB="0" distL="114300" distR="114300" simplePos="0" relativeHeight="251666432" behindDoc="0" locked="0" layoutInCell="1" allowOverlap="1" wp14:anchorId="58124A86" wp14:editId="1364E057">
+                <wp:simplePos x="0" y="0"/>
+                <wp:positionH relativeFrom="column">
+                  <wp:posOffset>4141470</wp:posOffset>
+                </wp:positionH>
+                <wp:positionV relativeFrom="paragraph">
+                  <wp:posOffset>1907540</wp:posOffset>
+                </wp:positionV>
+                <wp:extent cx="1828165" cy="635"/>
+                <wp:effectExtent l="0" t="0" r="0" b="0"/>
+                <wp:wrapSquare wrapText="bothSides"/>
+                <wp:docPr id="236776073" name="Text Box 1"/>
+                <wp:cNvGraphicFramePr/>
+                <a:graphic xmlns:a="http://schemas.openxmlformats.org/drawingml/2006/main">
+                  <a:graphicData uri="http://schemas.microsoft.com/office/word/2010/wordprocessingShape">
+                    <wps:wsp>
+                      <wps:cNvSpPr txBox="1"/>
+                      <wps:spPr>
+                        <a:xfrm>
+                          <a:off x="0" y="0"/>
+                          <a:ext cx="1828165" cy="635"/>
+                        </a:xfrm>
+                        <a:prstGeom prst="rect">
+                          <a:avLst/>
+                        </a:prstGeom>
+                        <a:solidFill>
+                          <a:prstClr val="white"/>
+                        </a:solidFill>
+                        <a:ln>
+                          <a:noFill/>
+                        </a:ln>
+                      </wps:spPr>
+                      <wps:txbx>
+                        <w:txbxContent>
+                          <w:p>
+                            <w:pPr>
+                              <w:pStyle w:val="Caption"/>
+                              <w:jc w:val="center"/>
+                              <w:rPr>
+                                <w:b/>
+                                <w:bCs/>
+                                <w:noProof/>
+                              </w:rPr>
+                            </w:pPr>
+                            <w:bookmarkStart w:id="4" w:name="_Ref198291505"/>
+                            <w:r>
+                              <w:rPr>
+                                <w:b/>
+                                <w:bCs/>
+                              </w:rPr>
+                              <w:t xml:space="preserve">Figure </w:t>
+                            </w:r>
+                            <w:r>
+                              <w:rPr>
+                                <w:b/>
+                                <w:bCs/>
+                              </w:rPr>
+                              <w:fldChar w:fldCharType="begin"/>
+                            </w:r>
+                            <w:r>
+                              <w:rPr>
+                                <w:b/>
+                                <w:bCs/>
+                              </w:rPr>
+                              <w:instrText xml:space="preserve"> SEQ Figure \* ARABIC </w:instrText>
+                            </w:r>
+                            <w:r>
+                              <w:rPr>
+                                <w:b/>
+                                <w:bCs/>
+                              </w:rPr>
+                              <w:fldChar w:fldCharType="separate"/>
+                            </w:r>
+                            <w:r>
+                              <w:rPr>
+                                <w:b/>
+                                <w:bCs/>
+                                <w:noProof/>
+                              </w:rPr>
+                              <w:t>5</w:t>
+                            </w:r>
+                            <w:r>
+                              <w:rPr>
+                                <w:b/>
+                                <w:bCs/>
+                              </w:rPr>
+                              <w:fldChar w:fldCharType="end"/>
+                            </w:r>
+                            <w:bookmarkEnd w:id="4"/>
+                            <w:r>
+                              <w:rPr>
+                                <w:b/>
+                                <w:bCs/>
+                              </w:rPr>
+                              <w:t xml:space="preserve"> Typical crankshaft position sensor</w:t>
+                            </w:r>
+                          </w:p>
+                        </w:txbxContent>
+                      </wps:txbx>
+                      <wps:bodyPr rot="0" spcFirstLastPara="0" vertOverflow="overflow" horzOverflow="overflow" vert="horz" wrap="square" lIns="0" tIns="0" rIns="0" bIns="0" numCol="1" spcCol="0" rtlCol="0" fromWordArt="0" anchor="t" anchorCtr="0" forceAA="0" compatLnSpc="1">
+                        <a:prstTxWarp prst="textNoShape">
+                          <a:avLst/>
+                        </a:prstTxWarp>
+                        <a:spAutoFit/>
+                      </wps:bodyPr>
+                    </wps:wsp>
+                  </a:graphicData>
+                </a:graphic>
+              </wp:anchor>
+            </w:drawing>
+          </mc:Choice>
+          <mc:Fallback>
+            <w:pict>
+              <v:shape w14:anchorId="58124A86" id="_x0000_s1027" type="#_x0000_t202" style="position:absolute;margin-left:326.1pt;margin-top:150.2pt;width:143.95pt;height:.05pt;z-index:251666432;visibility:visible;mso-wrap-style:square;mso-wrap-distance-left:9pt;mso-wrap-distance-top:0;mso-wrap-distance-right:9pt;mso-wrap-distance-bottom:0;mso-position-horizontal:absolute;mso-position-horizontal-relative:text;mso-position-vertical:absolute;mso-position-vertical-relative:text;v-text-anchor:top" o:gfxdata="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" stroked="f">
+                <v:textbox style="mso-fit-shape-to-text:t" inset="0,0,0,0">
+                  <w:txbxContent>
+                    <w:p>
+                      <w:pPr>
+                        <w:pStyle w:val="Caption"/>
+                        <w:jc w:val="center"/>
+                        <w:rPr>
+                          <w:b/>
+                          <w:bCs/>
+                          <w:noProof/>
+                        </w:rPr>
+                      </w:pPr>
+                      <w:bookmarkStart w:id="5" w:name="_Ref198291505"/>
+                      <w:r>
+                        <w:rPr>
+                          <w:b/>
+                          <w:bCs/>
+                        </w:rPr>
+                        <w:t xml:space="preserve">Figure </w:t>
+                      </w:r>
+                      <w:r>
+                        <w:rPr>
+                          <w:b/>
+                          <w:bCs/>
+                        </w:rPr>
+                        <w:fldChar w:fldCharType="begin"/>
+                      </w:r>
+                      <w:r>
+                        <w:rPr>
+                          <w:b/>
+                          <w:bCs/>
+                        </w:rPr>
+                        <w:instrText xml:space="preserve"> SEQ Figure \* ARABIC </w:instrText>
+                      </w:r>
+                      <w:r>
+                        <w:rPr>
+                          <w:b/>
+                          <w:bCs/>
+                        </w:rPr>
+                        <w:fldChar w:fldCharType="separate"/>
+                      </w:r>
+                      <w:r>
+                        <w:rPr>
+                          <w:b/>
+                          <w:bCs/>
+                          <w:noProof/>
+                        </w:rPr>
+                        <w:t>5</w:t>
+                      </w:r>
+                      <w:r>
+                        <w:rPr>
+                          <w:b/>
+                          <w:bCs/>
+                        </w:rPr>
+                        <w:fldChar w:fldCharType="end"/>
+                      </w:r>
+                      <w:bookmarkEnd w:id="5"/>
+                      <w:r>
+                        <w:rPr>
+                          <w:b/>
+                          <w:bCs/>
+                        </w:rPr>
+                        <w:t xml:space="preserve"> Typical crankshaft position sensor</w:t>
+                      </w:r>
+                    </w:p>
+                  </w:txbxContent>
+                </v:textbox>
+                <w10:wrap type="square"/>
+              </v:shape>
+            </w:pict>
+          </mc:Fallback>
+        </mc:AlternateContent>
+      </w:r>
+      <w:r>
+        <w:rPr>
+          <w:noProof/>
+        </w:rPr>
+        <w:drawing>
+          <wp:anchor distT="0" distB="0" distL="114300" distR="114300" simplePos="0" relativeHeight="251664384" behindDoc="0" locked="0" layoutInCell="1" allowOverlap="1" wp14:anchorId="7D64008D" wp14:editId="3D64524C">
+            <wp:simplePos x="0" y="0"/>
+            <wp:positionH relativeFrom="column">
+              <wp:posOffset>4141470</wp:posOffset>
+            </wp:positionH>
+            <wp:positionV relativeFrom="paragraph">
+              <wp:posOffset>0</wp:posOffset>
+            </wp:positionV>
+            <wp:extent cx="1828165" cy="1850390"/>
+            <wp:effectExtent l="0" t="0" r="635" b="0"/>
+            <wp:wrapSquare wrapText="bothSides"/>
+            <wp:docPr id="112760157" name="Picture 3" descr="undefined"/>
+            <wp:cNvGraphicFramePr>
+              <a:graphicFrameLocks xmlns:a="http://schemas.openxmlformats.org/drawingml/2006/main" noChangeAspect="1"/>
+            </wp:cNvGraphicFramePr>
+            <a:graphic xmlns:a="http://schemas.openxmlformats.org/drawingml/2006/main">
+              <a:graphicData uri="http://schemas.openxmlformats.org/drawingml/2006/picture">
+                <pic:pic xmlns:pic="http://schemas.openxmlformats.org/drawingml/2006/picture">
+                  <pic:nvPicPr>
+                    <pic:cNvPr id="0" name="Picture 5" descr="undefined"/>
+                    <pic:cNvPicPr>
+                      <a:picLocks noChangeAspect="1" noChangeArrowheads="1"/>
+                    </pic:cNvPicPr>
+                  </pic:nvPicPr>
+                  <pic:blipFill>
+                    <a:blip r:embed="rId18" cstate="print">
+                      <a:extLst>
+                        <a:ext uri="{28A0092B-C50C-407E-A947-70E740481C1C}">
+                          <a14:useLocalDpi xmlns:a14="http://schemas.microsoft.com/office/drawing/2010/main" val="0"/>
+                        </a:ext>
+                      </a:extLst>
+                    </a:blip>
+                    <a:srcRect/>
+                    <a:stretch>
+                      <a:fillRect/>
+                    </a:stretch>
+                  </pic:blipFill>
+                  <pic:spPr bwMode="auto">
+                    <a:xfrm>
+                      <a:off x="0" y="0"/>
+                      <a:ext cx="1828165" cy="1850390"/>
+                    </a:xfrm>
+                    <a:prstGeom prst="rect">
+                      <a:avLst/>
+                    </a:prstGeom>
+                    <a:noFill/>
+                    <a:ln>
+                      <a:noFill/>
+                    </a:ln>
+                  </pic:spPr>
+                </pic:pic>
+              </a:graphicData>
+            </a:graphic>
+            <wp14:sizeRelH relativeFrom="margin">
+              <wp14:pctWidth>0</wp14:pctWidth>
+            </wp14:sizeRelH>
+            <wp14:sizeRelV relativeFrom="margin">
+              <wp14:pctHeight>0</wp14:pctHeight>
+            </wp14:sizeRelV>
+          </wp:anchor>
+        </w:drawing>
+      </w:r>
+      <w:r>
+        <w:t>In order to change the reluctance in front of the sensor, a trigger wheel is used. It is basically a wheel with teeth all around its perimeter with a few teeth missing.</w:t>
+      </w:r>
+    </w:p>
+    <w:p>
+      <w:r>
+        <w:t>When a t</w:t>
+      </w:r>
+      <w:r>
+        <w:t>ooth</w:t>
+      </w:r>
+      <w:r>
+        <w:t xml:space="preserve"> passes in front of the sensor, the reluctance decreases substantially and </w:t>
+      </w:r>
+      <w:r>
+        <w:t>when the tooth is not there the reluctance increases. This generates a voltage that varies in intensity depending on the engine speed.</w:t>
+      </w:r>
+    </w:p>
+    <w:p>
+      <w:pPr>
+        <w:rPr>
+          <w:lang w:bidi="fa-IR"/>
+        </w:rPr>
+      </w:pPr>
+      <w:r>
+        <w:rPr>
+          <w:lang w:bidi="fa-IR"/>
+        </w:rPr>
+        <w:t xml:space="preserve">These teeth are usually directly built into the engine’s flywheel. A heavy rotating weight, used to smooth the output power of the engine. </w:t>
+      </w:r>
+      <w:r>
+        <w:rPr>
+          <w:lang w:bidi="fa-IR"/>
+        </w:rPr>
+        <w:fldChar w:fldCharType="begin"/>
+      </w:r>
+      <w:r>
+        <w:rPr>
+          <w:lang w:bidi="fa-IR"/>
+        </w:rPr>
+        <w:instrText xml:space="preserve"> REF _Ref198292188 \h </w:instrText>
+      </w:r>
+      <w:r>
+        <w:rPr>
+          <w:lang w:bidi="fa-IR"/>
+        </w:rPr>
+      </w:r>
+      <w:r>
+        <w:rPr>
+          <w:lang w:bidi="fa-IR"/>
+        </w:rPr>
+        <w:fldChar w:fldCharType="separate"/>
+      </w:r>
+      <w:r>
+        <w:rPr>
+          <w:b/>
+          <w:bCs/>
+        </w:rPr>
+        <w:t xml:space="preserve">Figure </w:t>
+      </w:r>
+      <w:r>
+        <w:rPr>
+          <w:b/>
+          <w:bCs/>
+          <w:noProof/>
+        </w:rPr>
+        <w:t>6</w:t>
+      </w:r>
+      <w:r>
+        <w:rPr>
+          <w:lang w:bidi="fa-IR"/>
+        </w:rPr>
+        <w:fldChar w:fldCharType="end"/>
+      </w:r>
+      <w:r>
+        <w:rPr>
+          <w:lang w:bidi="fa-IR"/>
+        </w:rPr>
+        <w:t>.</w:t>
+      </w:r>
+    </w:p>
+    <w:p>
+      <w:pPr>
+        <w:keepNext/>
+      </w:pPr>
+      <w:r>
+        <w:rPr>
+          <w:noProof/>
+        </w:rPr>
+        <mc:AlternateContent>
+          <mc:Choice Requires="wps">
+            <w:drawing>
+              <wp:anchor distT="0" distB="0" distL="114300" distR="114300" simplePos="0" relativeHeight="251669504" behindDoc="0" locked="0" layoutInCell="1" allowOverlap="1" wp14:anchorId="14E2C379" wp14:editId="01CD4158">
+                <wp:simplePos x="0" y="0"/>
+                <wp:positionH relativeFrom="column">
+                  <wp:posOffset>4107815</wp:posOffset>
+                </wp:positionH>
+                <wp:positionV relativeFrom="paragraph">
+                  <wp:posOffset>2099945</wp:posOffset>
+                </wp:positionV>
+                <wp:extent cx="1944370" cy="635"/>
+                <wp:effectExtent l="0" t="0" r="0" b="0"/>
+                <wp:wrapSquare wrapText="bothSides"/>
+                <wp:docPr id="1144561666" name="Text Box 1"/>
+                <wp:cNvGraphicFramePr/>
+                <a:graphic xmlns:a="http://schemas.openxmlformats.org/drawingml/2006/main">
+                  <a:graphicData uri="http://schemas.microsoft.com/office/word/2010/wordprocessingShape">
+                    <wps:wsp>
+                      <wps:cNvSpPr txBox="1"/>
+                      <wps:spPr>
+                        <a:xfrm>
+                          <a:off x="0" y="0"/>
+                          <a:ext cx="1944370" cy="635"/>
+                        </a:xfrm>
+                        <a:prstGeom prst="rect">
+                          <a:avLst/>
+                        </a:prstGeom>
+                        <a:solidFill>
+                          <a:prstClr val="white"/>
+                        </a:solidFill>
+                        <a:ln>
+                          <a:noFill/>
+                        </a:ln>
+                      </wps:spPr>
+                      <wps:txbx>
+                        <w:txbxContent>
+                          <w:p>
+                            <w:pPr>
+                              <w:pStyle w:val="Caption"/>
+                              <w:jc w:val="center"/>
+                              <w:rPr>
+                                <w:b/>
+                                <w:bCs/>
+                                <w:noProof/>
+                              </w:rPr>
+                            </w:pPr>
+                            <w:bookmarkStart w:id="6" w:name="_Ref198292188"/>
+                            <w:r>
+                              <w:rPr>
+                                <w:b/>
+                                <w:bCs/>
+                              </w:rPr>
+                              <w:t xml:space="preserve">Figure </w:t>
+                            </w:r>
+                            <w:r>
+                              <w:rPr>
+                                <w:b/>
+                                <w:bCs/>
+                              </w:rPr>
+                              <w:fldChar w:fldCharType="begin"/>
+                            </w:r>
+                            <w:r>
+                              <w:rPr>
+                                <w:b/>
+                                <w:bCs/>
+                              </w:rPr>
+                              <w:instrText xml:space="preserve"> SEQ Figure \* ARABIC </w:instrText>
+                            </w:r>
+                            <w:r>
+                              <w:rPr>
+                                <w:b/>
+                                <w:bCs/>
+                              </w:rPr>
+                              <w:fldChar w:fldCharType="separate"/>
+                            </w:r>
+                            <w:r>
+                              <w:rPr>
+                                <w:b/>
+                                <w:bCs/>
+                                <w:noProof/>
+                              </w:rPr>
+                              <w:t>6</w:t>
+                            </w:r>
+                            <w:r>
+                              <w:rPr>
+                                <w:b/>
+                                <w:bCs/>
+                              </w:rPr>
+                              <w:fldChar w:fldCharType="end"/>
+                            </w:r>
+                            <w:bookmarkEnd w:id="6"/>
+                            <w:r>
+                              <w:rPr>
+                                <w:b/>
+                                <w:bCs/>
+                              </w:rPr>
+                              <w:t xml:space="preserve"> Flywheel with teeth on the bottom half. The missing teeth can also be seen</w:t>
+                            </w:r>
+                          </w:p>
+                        </w:txbxContent>
+                      </wps:txbx>
+                      <wps:bodyPr rot="0" spcFirstLastPara="0" vertOverflow="overflow" horzOverflow="overflow" vert="horz" wrap="square" lIns="0" tIns="0" rIns="0" bIns="0" numCol="1" spcCol="0" rtlCol="0" fromWordArt="0" anchor="t" anchorCtr="0" forceAA="0" compatLnSpc="1">
+                        <a:prstTxWarp prst="textNoShape">
+                          <a:avLst/>
+                        </a:prstTxWarp>
+                        <a:spAutoFit/>
+                      </wps:bodyPr>
+                    </wps:wsp>
+                  </a:graphicData>
+                </a:graphic>
+              </wp:anchor>
+            </w:drawing>
+          </mc:Choice>
+          <mc:Fallback>
+            <w:pict>
+              <v:shape w14:anchorId="14E2C379" id="_x0000_s1028" type="#_x0000_t202" style="position:absolute;margin-left:323.45pt;margin-top:165.35pt;width:153.1pt;height:.05pt;z-index:251669504;visibility:visible;mso-wrap-style:square;mso-wrap-distance-left:9pt;mso-wrap-distance-top:0;mso-wrap-distance-right:9pt;mso-wrap-distance-bottom:0;mso-position-horizontal:absolute;mso-position-horizontal-relative:text;mso-position-vertical:absolute;mso-position-vertical-relative:text;v-text-anchor:top" o:gfxdata="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" stroked="f">
+                <v:textbox style="mso-fit-shape-to-text:t" inset="0,0,0,0">
+                  <w:txbxContent>
+                    <w:p>
+                      <w:pPr>
+                        <w:pStyle w:val="Caption"/>
+                        <w:jc w:val="center"/>
+                        <w:rPr>
+                          <w:b/>
+                          <w:bCs/>
+                          <w:noProof/>
+                        </w:rPr>
+                      </w:pPr>
+                      <w:bookmarkStart w:id="7" w:name="_Ref198292188"/>
+                      <w:r>
+                        <w:rPr>
+                          <w:b/>
+                          <w:bCs/>
+                        </w:rPr>
+                        <w:t xml:space="preserve">Figure </w:t>
+                      </w:r>
+                      <w:r>
+                        <w:rPr>
+                          <w:b/>
+                          <w:bCs/>
+                        </w:rPr>
+                        <w:fldChar w:fldCharType="begin"/>
+                      </w:r>
+                      <w:r>
+                        <w:rPr>
+                          <w:b/>
+                          <w:bCs/>
+                        </w:rPr>
+                        <w:instrText xml:space="preserve"> SEQ Figure \* ARABIC </w:instrText>
+                      </w:r>
+                      <w:r>
+                        <w:rPr>
+                          <w:b/>
+                          <w:bCs/>
+                        </w:rPr>
+                        <w:fldChar w:fldCharType="separate"/>
+                      </w:r>
+                      <w:r>
+                        <w:rPr>
+                          <w:b/>
+                          <w:bCs/>
+                          <w:noProof/>
+                        </w:rPr>
+                        <w:t>6</w:t>
+                      </w:r>
+                      <w:r>
+                        <w:rPr>
+                          <w:b/>
+                          <w:bCs/>
+                        </w:rPr>
+                        <w:fldChar w:fldCharType="end"/>
+                      </w:r>
+                      <w:bookmarkEnd w:id="7"/>
+                      <w:r>
+                        <w:rPr>
+                          <w:b/>
+                          <w:bCs/>
+                        </w:rPr>
+                        <w:t xml:space="preserve"> Flywheel with teeth on the bottom half. The missing teeth can also be seen</w:t>
+                      </w:r>
+                    </w:p>
+                  </w:txbxContent>
+                </v:textbox>
+                <w10:wrap type="square"/>
+              </v:shape>
+            </w:pict>
+          </mc:Fallback>
+        </mc:AlternateContent>
+      </w:r>
+      <w:r>
+        <w:rPr>
+          <w:noProof/>
+        </w:rPr>
+        <w:drawing>
+          <wp:anchor distT="0" distB="0" distL="114300" distR="114300" simplePos="0" relativeHeight="251667456" behindDoc="0" locked="0" layoutInCell="1" allowOverlap="1" wp14:anchorId="7CD1A9DC" wp14:editId="138B06FF">
+            <wp:simplePos x="0" y="0"/>
+            <wp:positionH relativeFrom="column">
+              <wp:posOffset>4107815</wp:posOffset>
+            </wp:positionH>
+            <wp:positionV relativeFrom="paragraph">
+              <wp:posOffset>98425</wp:posOffset>
+            </wp:positionV>
+            <wp:extent cx="1944370" cy="1944370"/>
+            <wp:effectExtent l="0" t="0" r="0" b="0"/>
+            <wp:wrapSquare wrapText="bothSides"/>
+            <wp:docPr id="1623699694" name="Picture 5" descr="خرید و قیمت مجموعه فلایویل انژکتوری نیسان برند تاج دور کوچک ..."/>
+            <wp:cNvGraphicFramePr>
+              <a:graphicFrameLocks xmlns:a="http://schemas.openxmlformats.org/drawingml/2006/main" noChangeAspect="1"/>
+            </wp:cNvGraphicFramePr>
+            <a:graphic xmlns:a="http://schemas.openxmlformats.org/drawingml/2006/main">
+              <a:graphicData uri="http://schemas.openxmlformats.org/drawingml/2006/picture">
+                <pic:pic xmlns:pic="http://schemas.openxmlformats.org/drawingml/2006/picture">
+                  <pic:nvPicPr>
+                    <pic:cNvPr id="0" name="Picture 12" descr="خرید و قیمت مجموعه فلایویل انژکتوری نیسان برند تاج دور کوچک ..."/>
+                    <pic:cNvPicPr>
+                      <a:picLocks noChangeAspect="1" noChangeArrowheads="1"/>
+                    </pic:cNvPicPr>
+                  </pic:nvPicPr>
+                  <pic:blipFill>
+                    <a:blip r:embed="rId19">
+                      <a:extLst>
+                        <a:ext uri="{28A0092B-C50C-407E-A947-70E740481C1C}">
+                          <a14:useLocalDpi xmlns:a14="http://schemas.microsoft.com/office/drawing/2010/main" val="0"/>
+                        </a:ext>
+                      </a:extLst>
+                    </a:blip>
+                    <a:srcRect/>
+                    <a:stretch>
+                      <a:fillRect/>
+                    </a:stretch>
+                  </pic:blipFill>
+                  <pic:spPr bwMode="auto">
+                    <a:xfrm>
+                      <a:off x="0" y="0"/>
+                      <a:ext cx="1944370" cy="1944370"/>
+                    </a:xfrm>
+                    <a:prstGeom prst="rect">
+                      <a:avLst/>
+                    </a:prstGeom>
+                    <a:noFill/>
+                    <a:ln>
+                      <a:noFill/>
+                    </a:ln>
+                  </pic:spPr>
+                </pic:pic>
+              </a:graphicData>
+            </a:graphic>
+            <wp14:sizeRelH relativeFrom="margin">
+              <wp14:pctWidth>0</wp14:pctWidth>
+            </wp14:sizeRelH>
+            <wp14:sizeRelV relativeFrom="margin">
+              <wp14:pctHeight>0</wp14:pctHeight>
+            </wp14:sizeRelV>
+          </wp:anchor>
+        </w:drawing>
+      </w:r>
+      <w:r>
+        <w:t xml:space="preserve"> </w:t>
+      </w:r>
+      <w:r>
+        <w:rPr>
+          <w:noProof/>
+        </w:rPr>
+        <w:drawing>
+          <wp:inline distT="0" distB="0" distL="0" distR="0" wp14:anchorId="495ABAC5" wp14:editId="170969DA">
+            <wp:extent cx="3855493" cy="2172423"/>
+            <wp:effectExtent l="0" t="0" r="0" b="0"/>
+            <wp:docPr id="82534203" name="Picture 6" descr="Crank position sensor | efignition"/>
+            <wp:cNvGraphicFramePr>
+              <a:graphicFrameLocks xmlns:a="http://schemas.openxmlformats.org/drawingml/2006/main" noChangeAspect="1"/>
+            </wp:cNvGraphicFramePr>
+            <a:graphic xmlns:a="http://schemas.openxmlformats.org/drawingml/2006/main">
+              <a:graphicData uri="http://schemas.openxmlformats.org/drawingml/2006/picture">
+                <pic:pic xmlns:pic="http://schemas.openxmlformats.org/drawingml/2006/picture">
+                  <pic:nvPicPr>
+                    <pic:cNvPr id="0" name="Picture 14" descr="Crank position sensor | efignition"/>
+                    <pic:cNvPicPr>
+                      <a:picLocks noChangeAspect="1" noChangeArrowheads="1"/>
+                    </pic:cNvPicPr>
+                  </pic:nvPicPr>
+                  <pic:blipFill>
+                    <a:blip r:embed="rId20">
+                      <a:extLst>
+                        <a:ext uri="{28A0092B-C50C-407E-A947-70E740481C1C}">
+                          <a14:useLocalDpi xmlns:a14="http://schemas.microsoft.com/office/drawing/2010/main" val="0"/>
+                        </a:ext>
+                      </a:extLst>
+                    </a:blip>
+                    <a:srcRect/>
+                    <a:stretch>
+                      <a:fillRect/>
+                    </a:stretch>
+                  </pic:blipFill>
+                  <pic:spPr bwMode="auto">
+                    <a:xfrm>
+                      <a:off x="0" y="0"/>
+                      <a:ext cx="3942281" cy="2221325"/>
+                    </a:xfrm>
+                    <a:prstGeom prst="rect">
+                      <a:avLst/>
+                    </a:prstGeom>
+                    <a:noFill/>
+                    <a:ln>
+                      <a:noFill/>
+                    </a:ln>
+                  </pic:spPr>
+                </pic:pic>
+              </a:graphicData>
+            </a:graphic>
+          </wp:inline>
+        </w:drawing>
+      </w:r>
+    </w:p>
+    <w:p>
+      <w:pPr>
+        <w:pStyle w:val="Caption"/>
+        <w:rPr>
+          <w:b/>
+          <w:bCs/>
+        </w:rPr>
+      </w:pPr>
+      <w:r>
+        <w:rPr>
+          <w:b/>
+          <w:bCs/>
+        </w:rPr>
+        <w:t xml:space="preserve">Figure </w:t>
+      </w:r>
+      <w:r>
+        <w:rPr>
+          <w:b/>
+          <w:bCs/>
+        </w:rPr>
+        <w:fldChar w:fldCharType="begin"/>
+      </w:r>
+      <w:r>
+        <w:rPr>
+          <w:b/>
+          <w:bCs/>
+        </w:rPr>
+        <w:instrText xml:space="preserve"> SEQ Figure \* ARABIC </w:instrText>
+      </w:r>
+      <w:r>
+        <w:rPr>
+          <w:b/>
+          <w:bCs/>
+        </w:rPr>
+        <w:fldChar w:fldCharType="separate"/>
+      </w:r>
+      <w:r>
+        <w:rPr>
+          <w:b/>
+          <w:bCs/>
+          <w:noProof/>
+        </w:rPr>
+        <w:t>7</w:t>
+      </w:r>
+      <w:r>
+        <w:rPr>
+          <w:b/>
+          <w:bCs/>
+        </w:rPr>
+        <w:fldChar w:fldCharType="end"/>
+      </w:r>
+      <w:r>
+        <w:rPr>
+          <w:b/>
+          <w:bCs/>
+        </w:rPr>
+        <w:t xml:space="preserve"> A different style of trigger wheel and sensor combination. The missing teeth can also be seen</w:t>
+      </w:r>
+    </w:p>
+    <w:p>
+      <w:pPr>
+        <w:rPr>
+          <w:lang w:bidi="fa-IR"/>
+        </w:rPr>
+      </w:pPr>
+      <w:r>
+        <w:rPr>
+          <w:lang w:bidi="fa-IR"/>
+        </w:rPr>
+        <w:t>Now the question becomes, why are some teeth missing?</w:t>
+      </w:r>
+    </w:p>
+    <w:p>
+      <w:pPr>
+        <w:keepNext/>
+      </w:pPr>
+      <w:r>
+        <w:object w:dxaOrig="5652" w:dyaOrig="2328" w14:anchorId="405988FB">
+          <v:shapetype id="_x0000_t75" coordsize="21600,21600" o:spt="75" o:preferrelative="t" path="m@4@5l@4@11@9@11@9@5xe" filled="f" stroked="f">
+            <v:stroke joinstyle="miter"/>
+            <v:formulas>
+              <v:f eqn="if lineDrawn pixelLineWidth 0"/>
+              <v:f eqn="sum @0 1 0"/>
+              <v:f eqn="sum 0 0 @1"/>
+              <v:f eqn="prod @2 1 2"/>
+              <v:f eqn="prod @3 21600 pixelWidth"/>
+              <v:f eqn="prod @3 21600 pixelHeight"/>
+              <v:f eqn="sum @0 0 1"/>
+              <v:f eqn="prod @6 1 2"/>
+              <v:f eqn="prod @7 21600 pixelWidth"/>
+              <v:f eqn="sum @8 21600 0"/>
+              <v:f eqn="prod @7 21600 pixelHeight"/>
+              <v:f eqn="sum @10 21600 0"/>
+            </v:formulas>
+            <v:path o:extrusionok="f" gradientshapeok="t" o:connecttype="rect"/>
+            <o:lock v:ext="edit" aspectratio="t"/>
+          </v:shapetype>
+          <v:shape id="_x0000_i1025" type="#_x0000_t75" style="width:465.15pt;height:191.6pt" o:ole="">
+            <v:imagedata r:id="rId21" o:title=""/>
+          </v:shape>
+          <o:OLEObject Type="Embed" ProgID="Visio.Drawing.15" ShapeID="_x0000_i1025" DrawAspect="Content" ObjectID="_1808909370" r:id="rId22"/>
+        </w:object>
+      </w:r>
+    </w:p>
+    <w:p>
+      <w:pPr>
+        <w:pStyle w:val="Caption"/>
+        <w:jc w:val="center"/>
+        <w:rPr>
+          <w:b/>
+          <w:bCs/>
+        </w:rPr>
+      </w:pPr>
+      <w:r>
+        <w:rPr>
+          <w:b/>
+          <w:bCs/>
+        </w:rPr>
+        <w:t xml:space="preserve">Figure </w:t>
+      </w:r>
+      <w:r>
+        <w:rPr>
+          <w:b/>
+          <w:bCs/>
+        </w:rPr>
+        <w:fldChar w:fldCharType="begin"/>
+      </w:r>
+      <w:r>
+        <w:rPr>
+          <w:b/>
+          <w:bCs/>
+        </w:rPr>
+        <w:instrText xml:space="preserve"> SEQ Figure \* ARABIC </w:instrText>
+      </w:r>
+      <w:r>
+        <w:rPr>
+          <w:b/>
+          <w:bCs/>
+        </w:rPr>
+        <w:fldChar w:fldCharType="separate"/>
+      </w:r>
+      <w:r>
+        <w:rPr>
+          <w:b/>
+          <w:bCs/>
+          <w:noProof/>
+        </w:rPr>
+        <w:t>8</w:t>
+      </w:r>
+      <w:r>
+        <w:rPr>
+          <w:b/>
+          <w:bCs/>
+        </w:rPr>
+        <w:fldChar w:fldCharType="end"/>
+      </w:r>
+      <w:r>
+        <w:rPr>
+          <w:b/>
+          <w:bCs/>
+        </w:rPr>
+        <w:t xml:space="preserve"> Effects of a missing tooth on the sensor output</w:t>
+      </w:r>
+    </w:p>
+    <w:p>
+      <w:pPr>
+        <w:rPr>
+          <w:lang w:bidi="fa-IR"/>
+        </w:rPr>
+      </w:pPr>
+      <w:r>
+        <w:rPr>
+          <w:lang w:bidi="fa-IR"/>
+        </w:rPr>
+        <w:t xml:space="preserve">As I have illustrated in </w:t>
+      </w:r>
+      <w:r>
+        <w:rPr>
+          <w:lang w:bidi="fa-IR"/>
+        </w:rPr>
+        <w:t>the figure above. The output signal shape changes when a missing tooth passes in front of the sensor. This allows us to count the number of teeth after that and by knowing the number of teeth in total we can calculate the position of the crankshaft.</w:t>
+      </w:r>
+    </w:p>
+    <w:p>
+      <w:pPr>
+        <w:rPr>
+          <w:lang w:bidi="fa-IR"/>
+        </w:rPr>
+      </w:pPr>
+      <w:r>
+        <w:rPr>
+          <w:lang w:bidi="fa-IR"/>
+        </w:rPr>
+        <w:t>However, this is easier said than done, as implementing it in code is quite a challenge.</w:t>
+      </w:r>
+    </w:p>
+    <w:p>
+      <w:pPr>
+        <w:rPr>
+          <w:lang w:bidi="fa-IR"/>
+        </w:rPr>
+      </w:pPr>
+      <w:r>
+        <w:rPr>
+          <w:lang w:bidi="fa-IR"/>
+        </w:rPr>
+        <w:t>The complete trigger wheel implementation can be seen in files “</w:t>
+      </w:r>
+      <w:proofErr w:type="spellStart"/>
+      <w:r>
+        <w:rPr>
+          <w:lang w:bidi="fa-IR"/>
+        </w:rPr>
+        <w:t>trigger.h</w:t>
+      </w:r>
+      <w:proofErr w:type="spellEnd"/>
+      <w:r>
+        <w:rPr>
+          <w:lang w:bidi="fa-IR"/>
+        </w:rPr>
+        <w:t>” and “</w:t>
+      </w:r>
+      <w:proofErr w:type="spellStart"/>
+      <w:r>
+        <w:rPr>
+          <w:lang w:bidi="fa-IR"/>
+        </w:rPr>
+        <w:t>trigger.c</w:t>
+      </w:r>
+      <w:proofErr w:type="spellEnd"/>
+      <w:r>
+        <w:rPr>
+          <w:lang w:bidi="fa-IR"/>
+        </w:rPr>
+        <w:t>”, but</w:t>
+      </w:r>
+      <w:r>
+        <w:rPr>
+          <w:lang w:bidi="fa-IR"/>
+        </w:rPr>
+        <w:t xml:space="preserve"> it is a bit complex to understand since the problem is complex. I can provide a full explanation</w:t>
+      </w:r>
+      <w:r>
+        <w:rPr>
+          <w:lang w:bidi="fa-IR"/>
+        </w:rPr>
+        <w:t xml:space="preserve"> </w:t>
+      </w:r>
+      <w:r>
+        <w:rPr>
+          <w:lang w:bidi="fa-IR"/>
+        </w:rPr>
+        <w:t>in person</w:t>
+      </w:r>
+      <w:r>
+        <w:rPr>
+          <w:lang w:bidi="fa-IR"/>
+        </w:rPr>
+        <w:t xml:space="preserve"> by showing the code and talking about how it works.</w:t>
+      </w:r>
+    </w:p>
+    <w:p>
+      <w:pPr>
+        <w:rPr>
+          <w:lang w:bidi="fa-IR"/>
+        </w:rPr>
+      </w:pPr>
+    </w:p>
+    <w:p>
+      <w:pPr>
+        <w:rPr>
+          <w:lang w:bidi="fa-IR"/>
+        </w:rPr>
+      </w:pPr>
+      <w:r>
+        <w:rPr>
+          <w:lang w:bidi="fa-IR"/>
+        </w:rPr>
+        <w:t>Now that we know the position of the crankshaft at any moment and its speed, we must know the load on the engine at any moment.</w:t>
+      </w:r>
+    </w:p>
+    <w:p>
+      <w:pPr>
+        <w:pStyle w:val="Heading2"/>
+        <w:rPr>
+          <w:lang w:bidi="fa-IR"/>
+        </w:rPr>
+      </w:pPr>
+      <w:r>
+        <w:rPr>
+          <w:lang w:bidi="fa-IR"/>
+        </w:rPr>
+        <w:t>Engine load</w:t>
+      </w:r>
+    </w:p>
+    <w:p>
+      <w:pPr>
+        <w:rPr>
+          <w:lang w:bidi="fa-IR"/>
+        </w:rPr>
+      </w:pPr>
+      <w:r>
+        <w:rPr>
+          <w:lang w:bidi="fa-IR"/>
+        </w:rPr>
+        <w:t>The best indicator of engine load is the mass of air entering the engine. The more</w:t>
+      </w:r>
+      <w:r>
+        <w:rPr>
+          <w:lang w:bidi="fa-IR"/>
+        </w:rPr>
+        <w:t xml:space="preserve"> air</w:t>
+      </w:r>
+      <w:r>
+        <w:rPr>
+          <w:lang w:bidi="fa-IR"/>
+        </w:rPr>
+        <w:t xml:space="preserve"> mass entering the engine </w:t>
+      </w:r>
+      <w:r>
+        <w:rPr>
+          <w:lang w:bidi="fa-IR"/>
+        </w:rPr>
+        <w:t>the higher the load. The problem is that measuring air mass directly is not easy, but we have information from multiple sensors which can help us calculate the air mass.</w:t>
+      </w:r>
+    </w:p>
+    <w:p>
+      <w:pPr>
+        <w:rPr>
+          <w:lang w:bidi="fa-IR"/>
+        </w:rPr>
+      </w:pPr>
+      <w:r>
+        <w:rPr>
+          <w:lang w:bidi="fa-IR"/>
+        </w:rPr>
+        <w:t>These sensors are:</w:t>
+      </w:r>
+    </w:p>
+    <w:p>
+      <w:pPr>
+        <w:rPr>
+          <w:lang w:bidi="fa-IR"/>
+        </w:rPr>
+      </w:pPr>
+    </w:p>
     <w:sectPr>
       <w:pgSz w:w="12240" w:h="15840"/>
       <w:pgMar w:top="1440" w:right="1440" w:bottom="1440" w:left="1440" w:header="720" w:footer="720" w:gutter="0"/>
@@ -1343,6 +3232,520 @@
     </w:sectPr>
   </w:body>
 </w:document>
+</file>
+
+<file path=word/numbering.xml><?xml version="1.0" encoding="utf-8"?>
+<w:numbering xmlns:wpc="http://schemas.microsoft.com/office/word/2010/wordprocessingCanvas" xmlns:cx="http://schemas.microsoft.com/office/drawing/2014/chartex" xmlns:cx1="http://schemas.microsoft.com/office/drawing/2015/9/8/chartex" xmlns:cx2="http://schemas.microsoft.com/office/drawing/2015/10/21/chartex" xmlns:cx3="http://schemas.microsoft.com/office/drawing/2016/5/9/chartex" xmlns:cx4="http://schemas.microsoft.com/office/drawing/2016/5/10/chartex" xmlns:cx5="http://schemas.microsoft.com/office/drawing/2016/5/11/chartex" xmlns:cx6="http://schemas.microsoft.com/office/drawing/2016/5/12/chartex" xmlns:cx7="http://schemas.microsoft.com/office/drawing/2016/5/13/chartex" xmlns:cx8="http://schemas.microsoft.com/office/drawing/2016/5/14/chartex" xmlns:mc="http://schemas.openxmlformats.org/markup-compatibility/2006" xmlns:aink="http://schemas.microsoft.com/office/drawing/2016/ink" xmlns:am3d="http://schemas.microsoft.com/office/drawing/2017/model3d" xmlns:o="urn:schemas-microsoft-com:office:office" xmlns:oel="http://schemas.microsoft.com/office/2019/extlst" xmlns:r="http://schemas.openxmlformats.org/officeDocument/2006/relationships" xmlns:m="http://schemas.openxmlformats.org/officeDocument/2006/math" xmlns:v="urn:schemas-microsoft-com:vml" xmlns:wp14="http://schemas.microsoft.com/office/word/2010/wordprocessingDrawing" xmlns:wp="http://schemas.openxmlformats.org/drawingml/2006/wordprocessingDrawing" xmlns:w10="urn:schemas-microsoft-com:office:word" xmlns:w="http://schemas.openxmlformats.org/wordprocessingml/2006/main" xmlns:w14="http://schemas.microsoft.com/office/word/2010/wordml" xmlns:w15="http://schemas.microsoft.com/office/word/2012/wordml" xmlns:w16cex="http://schemas.microsoft.com/office/word/2018/wordml/cex" xmlns:w16cid="http://schemas.microsoft.com/office/word/2016/wordml/cid" xmlns:w16="http://schemas.microsoft.com/office/word/2018/wordml" xmlns:w16du="http://schemas.microsoft.com/office/word/2023/wordml/word16du" xmlns:w16sdtdh="http://schemas.microsoft.com/office/word/2020/wordml/sdtdatahash" xmlns:w16sdtfl="http://schemas.microsoft.com/office/word/2024/wordml/sdtformatlock" xmlns:w16se="http://schemas.microsoft.com/office/word/2015/wordml/symex" xmlns:wpg="http://schemas.microsoft.com/office/word/2010/wordprocessingGroup" xmlns:wpi="http://schemas.microsoft.com/office/word/2010/wordprocessingInk" xmlns:wne="http://schemas.microsoft.com/office/word/2006/wordml" xmlns:wps="http://schemas.microsoft.com/office/word/2010/wordprocessingShape" mc:Ignorable="w14 w15 w16se w16cid w16 w16cex w16sdtdh w16sdtfl w16du wp14">
+  <w:abstractNum w:abstractNumId="0" w15:restartNumberingAfterBreak="0">
+    <w:nsid w:val="3E4C185D"/>
+    <w:multiLevelType w:val="multilevel"/>
+    <w:tmpl w:val="B456FB5C"/>
+    <w:lvl w:ilvl="0">
+      <w:start w:val="1"/>
+      <w:numFmt w:val="bullet"/>
+      <w:lvlText w:val=""/>
+      <w:lvlJc w:val="left"/>
+      <w:pPr>
+        <w:tabs>
+          <w:tab w:val="num" w:pos="720"/>
+        </w:tabs>
+        <w:ind w:left="720" w:hanging="360"/>
+      </w:pPr>
+      <w:rPr>
+        <w:rFonts w:ascii="Symbol" w:hAnsi="Symbol" w:hint="default"/>
+        <w:sz w:val="20"/>
+      </w:rPr>
+    </w:lvl>
+    <w:lvl w:ilvl="1" w:tentative="1">
+      <w:start w:val="1"/>
+      <w:numFmt w:val="bullet"/>
+      <w:lvlText w:val="o"/>
+      <w:lvlJc w:val="left"/>
+      <w:pPr>
+        <w:tabs>
+          <w:tab w:val="num" w:pos="1440"/>
+        </w:tabs>
+        <w:ind w:left="1440" w:hanging="360"/>
+      </w:pPr>
+      <w:rPr>
+        <w:rFonts w:ascii="Courier New" w:hAnsi="Courier New" w:hint="default"/>
+        <w:sz w:val="20"/>
+      </w:rPr>
+    </w:lvl>
+    <w:lvl w:ilvl="2" w:tentative="1">
+      <w:start w:val="1"/>
+      <w:numFmt w:val="bullet"/>
+      <w:lvlText w:val=""/>
+      <w:lvlJc w:val="left"/>
+      <w:pPr>
+        <w:tabs>
+          <w:tab w:val="num" w:pos="2160"/>
+        </w:tabs>
+        <w:ind w:left="2160" w:hanging="360"/>
+      </w:pPr>
+      <w:rPr>
+        <w:rFonts w:ascii="Wingdings" w:hAnsi="Wingdings" w:hint="default"/>
+        <w:sz w:val="20"/>
+      </w:rPr>
+    </w:lvl>
+    <w:lvl w:ilvl="3" w:tentative="1">
+      <w:start w:val="1"/>
+      <w:numFmt w:val="bullet"/>
+      <w:lvlText w:val=""/>
+      <w:lvlJc w:val="left"/>
+      <w:pPr>
+        <w:tabs>
+          <w:tab w:val="num" w:pos="2880"/>
+        </w:tabs>
+        <w:ind w:left="2880" w:hanging="360"/>
+      </w:pPr>
+      <w:rPr>
+        <w:rFonts w:ascii="Wingdings" w:hAnsi="Wingdings" w:hint="default"/>
+        <w:sz w:val="20"/>
+      </w:rPr>
+    </w:lvl>
+    <w:lvl w:ilvl="4" w:tentative="1">
+      <w:start w:val="1"/>
+      <w:numFmt w:val="bullet"/>
+      <w:lvlText w:val=""/>
+      <w:lvlJc w:val="left"/>
+      <w:pPr>
+        <w:tabs>
+          <w:tab w:val="num" w:pos="3600"/>
+        </w:tabs>
+        <w:ind w:left="3600" w:hanging="360"/>
+      </w:pPr>
+      <w:rPr>
+        <w:rFonts w:ascii="Wingdings" w:hAnsi="Wingdings" w:hint="default"/>
+        <w:sz w:val="20"/>
+      </w:rPr>
+    </w:lvl>
+    <w:lvl w:ilvl="5" w:tentative="1">
+      <w:start w:val="1"/>
+      <w:numFmt w:val="bullet"/>
+      <w:lvlText w:val=""/>
+      <w:lvlJc w:val="left"/>
+      <w:pPr>
+        <w:tabs>
+          <w:tab w:val="num" w:pos="4320"/>
+        </w:tabs>
+        <w:ind w:left="4320" w:hanging="360"/>
+      </w:pPr>
+      <w:rPr>
+        <w:rFonts w:ascii="Wingdings" w:hAnsi="Wingdings" w:hint="default"/>
+        <w:sz w:val="20"/>
+      </w:rPr>
+    </w:lvl>
+    <w:lvl w:ilvl="6" w:tentative="1">
+      <w:start w:val="1"/>
+      <w:numFmt w:val="bullet"/>
+      <w:lvlText w:val=""/>
+      <w:lvlJc w:val="left"/>
+      <w:pPr>
+        <w:tabs>
+          <w:tab w:val="num" w:pos="5040"/>
+        </w:tabs>
+        <w:ind w:left="5040" w:hanging="360"/>
+      </w:pPr>
+      <w:rPr>
+        <w:rFonts w:ascii="Wingdings" w:hAnsi="Wingdings" w:hint="default"/>
+        <w:sz w:val="20"/>
+      </w:rPr>
+    </w:lvl>
+    <w:lvl w:ilvl="7" w:tentative="1">
+      <w:start w:val="1"/>
+      <w:numFmt w:val="bullet"/>
+      <w:lvlText w:val=""/>
+      <w:lvlJc w:val="left"/>
+      <w:pPr>
+        <w:tabs>
+          <w:tab w:val="num" w:pos="5760"/>
+        </w:tabs>
+        <w:ind w:left="5760" w:hanging="360"/>
+      </w:pPr>
+      <w:rPr>
+        <w:rFonts w:ascii="Wingdings" w:hAnsi="Wingdings" w:hint="default"/>
+        <w:sz w:val="20"/>
+      </w:rPr>
+    </w:lvl>
+    <w:lvl w:ilvl="8" w:tentative="1">
+      <w:start w:val="1"/>
+      <w:numFmt w:val="bullet"/>
+      <w:lvlText w:val=""/>
+      <w:lvlJc w:val="left"/>
+      <w:pPr>
+        <w:tabs>
+          <w:tab w:val="num" w:pos="6480"/>
+        </w:tabs>
+        <w:ind w:left="6480" w:hanging="360"/>
+      </w:pPr>
+      <w:rPr>
+        <w:rFonts w:ascii="Wingdings" w:hAnsi="Wingdings" w:hint="default"/>
+        <w:sz w:val="20"/>
+      </w:rPr>
+    </w:lvl>
+  </w:abstractNum>
+  <w:abstractNum w:abstractNumId="1" w15:restartNumberingAfterBreak="0">
+    <w:nsid w:val="4A317CBD"/>
+    <w:multiLevelType w:val="hybridMultilevel"/>
+    <w:tmpl w:val="2AB0ED56"/>
+    <w:lvl w:ilvl="0" w:tplc="0409000F">
+      <w:start w:val="1"/>
+      <w:numFmt w:val="decimal"/>
+      <w:lvlText w:val="%1."/>
+      <w:lvlJc w:val="left"/>
+      <w:pPr>
+        <w:ind w:left="720" w:hanging="360"/>
+      </w:pPr>
+    </w:lvl>
+    <w:lvl w:ilvl="1" w:tplc="04090019" w:tentative="1">
+      <w:start w:val="1"/>
+      <w:numFmt w:val="lowerLetter"/>
+      <w:lvlText w:val="%2."/>
+      <w:lvlJc w:val="left"/>
+      <w:pPr>
+        <w:ind w:left="1440" w:hanging="360"/>
+      </w:pPr>
+    </w:lvl>
+    <w:lvl w:ilvl="2" w:tplc="0409001B" w:tentative="1">
+      <w:start w:val="1"/>
+      <w:numFmt w:val="lowerRoman"/>
+      <w:lvlText w:val="%3."/>
+      <w:lvlJc w:val="right"/>
+      <w:pPr>
+        <w:ind w:left="2160" w:hanging="180"/>
+      </w:pPr>
+    </w:lvl>
+    <w:lvl w:ilvl="3" w:tplc="0409000F" w:tentative="1">
+      <w:start w:val="1"/>
+      <w:numFmt w:val="decimal"/>
+      <w:lvlText w:val="%4."/>
+      <w:lvlJc w:val="left"/>
+      <w:pPr>
+        <w:ind w:left="2880" w:hanging="360"/>
+      </w:pPr>
+    </w:lvl>
+    <w:lvl w:ilvl="4" w:tplc="04090019" w:tentative="1">
+      <w:start w:val="1"/>
+      <w:numFmt w:val="lowerLetter"/>
+      <w:lvlText w:val="%5."/>
+      <w:lvlJc w:val="left"/>
+      <w:pPr>
+        <w:ind w:left="3600" w:hanging="360"/>
+      </w:pPr>
+    </w:lvl>
+    <w:lvl w:ilvl="5" w:tplc="0409001B" w:tentative="1">
+      <w:start w:val="1"/>
+      <w:numFmt w:val="lowerRoman"/>
+      <w:lvlText w:val="%6."/>
+      <w:lvlJc w:val="right"/>
+      <w:pPr>
+        <w:ind w:left="4320" w:hanging="180"/>
+      </w:pPr>
+    </w:lvl>
+    <w:lvl w:ilvl="6" w:tplc="0409000F" w:tentative="1">
+      <w:start w:val="1"/>
+      <w:numFmt w:val="decimal"/>
+      <w:lvlText w:val="%7."/>
+      <w:lvlJc w:val="left"/>
+      <w:pPr>
+        <w:ind w:left="5040" w:hanging="360"/>
+      </w:pPr>
+    </w:lvl>
+    <w:lvl w:ilvl="7" w:tplc="04090019" w:tentative="1">
+      <w:start w:val="1"/>
+      <w:numFmt w:val="lowerLetter"/>
+      <w:lvlText w:val="%8."/>
+      <w:lvlJc w:val="left"/>
+      <w:pPr>
+        <w:ind w:left="5760" w:hanging="360"/>
+      </w:pPr>
+    </w:lvl>
+    <w:lvl w:ilvl="8" w:tplc="0409001B" w:tentative="1">
+      <w:start w:val="1"/>
+      <w:numFmt w:val="lowerRoman"/>
+      <w:lvlText w:val="%9."/>
+      <w:lvlJc w:val="right"/>
+      <w:pPr>
+        <w:ind w:left="6480" w:hanging="180"/>
+      </w:pPr>
+    </w:lvl>
+  </w:abstractNum>
+  <w:abstractNum w:abstractNumId="2" w15:restartNumberingAfterBreak="0">
+    <w:nsid w:val="53E95F07"/>
+    <w:multiLevelType w:val="multilevel"/>
+    <w:tmpl w:val="94CE2446"/>
+    <w:lvl w:ilvl="0">
+      <w:start w:val="1"/>
+      <w:numFmt w:val="bullet"/>
+      <w:lvlText w:val=""/>
+      <w:lvlJc w:val="left"/>
+      <w:pPr>
+        <w:tabs>
+          <w:tab w:val="num" w:pos="720"/>
+        </w:tabs>
+        <w:ind w:left="720" w:hanging="360"/>
+      </w:pPr>
+      <w:rPr>
+        <w:rFonts w:ascii="Symbol" w:hAnsi="Symbol" w:hint="default"/>
+        <w:sz w:val="20"/>
+      </w:rPr>
+    </w:lvl>
+    <w:lvl w:ilvl="1" w:tentative="1">
+      <w:start w:val="1"/>
+      <w:numFmt w:val="bullet"/>
+      <w:lvlText w:val=""/>
+      <w:lvlJc w:val="left"/>
+      <w:pPr>
+        <w:tabs>
+          <w:tab w:val="num" w:pos="1440"/>
+        </w:tabs>
+        <w:ind w:left="1440" w:hanging="360"/>
+      </w:pPr>
+      <w:rPr>
+        <w:rFonts w:ascii="Symbol" w:hAnsi="Symbol" w:hint="default"/>
+        <w:sz w:val="20"/>
+      </w:rPr>
+    </w:lvl>
+    <w:lvl w:ilvl="2" w:tentative="1">
+      <w:start w:val="1"/>
+      <w:numFmt w:val="bullet"/>
+      <w:lvlText w:val=""/>
+      <w:lvlJc w:val="left"/>
+      <w:pPr>
+        <w:tabs>
+          <w:tab w:val="num" w:pos="2160"/>
+        </w:tabs>
+        <w:ind w:left="2160" w:hanging="360"/>
+      </w:pPr>
+      <w:rPr>
+        <w:rFonts w:ascii="Symbol" w:hAnsi="Symbol" w:hint="default"/>
+        <w:sz w:val="20"/>
+      </w:rPr>
+    </w:lvl>
+    <w:lvl w:ilvl="3" w:tentative="1">
+      <w:start w:val="1"/>
+      <w:numFmt w:val="bullet"/>
+      <w:lvlText w:val=""/>
+      <w:lvlJc w:val="left"/>
+      <w:pPr>
+        <w:tabs>
+          <w:tab w:val="num" w:pos="2880"/>
+        </w:tabs>
+        <w:ind w:left="2880" w:hanging="360"/>
+      </w:pPr>
+      <w:rPr>
+        <w:rFonts w:ascii="Symbol" w:hAnsi="Symbol" w:hint="default"/>
+        <w:sz w:val="20"/>
+      </w:rPr>
+    </w:lvl>
+    <w:lvl w:ilvl="4" w:tentative="1">
+      <w:start w:val="1"/>
+      <w:numFmt w:val="bullet"/>
+      <w:lvlText w:val=""/>
+      <w:lvlJc w:val="left"/>
+      <w:pPr>
+        <w:tabs>
+          <w:tab w:val="num" w:pos="3600"/>
+        </w:tabs>
+        <w:ind w:left="3600" w:hanging="360"/>
+      </w:pPr>
+      <w:rPr>
+        <w:rFonts w:ascii="Symbol" w:hAnsi="Symbol" w:hint="default"/>
+        <w:sz w:val="20"/>
+      </w:rPr>
+    </w:lvl>
+    <w:lvl w:ilvl="5" w:tentative="1">
+      <w:start w:val="1"/>
+      <w:numFmt w:val="bullet"/>
+      <w:lvlText w:val=""/>
+      <w:lvlJc w:val="left"/>
+      <w:pPr>
+        <w:tabs>
+          <w:tab w:val="num" w:pos="4320"/>
+        </w:tabs>
+        <w:ind w:left="4320" w:hanging="360"/>
+      </w:pPr>
+      <w:rPr>
+        <w:rFonts w:ascii="Symbol" w:hAnsi="Symbol" w:hint="default"/>
+        <w:sz w:val="20"/>
+      </w:rPr>
+    </w:lvl>
+    <w:lvl w:ilvl="6" w:tentative="1">
+      <w:start w:val="1"/>
+      <w:numFmt w:val="bullet"/>
+      <w:lvlText w:val=""/>
+      <w:lvlJc w:val="left"/>
+      <w:pPr>
+        <w:tabs>
+          <w:tab w:val="num" w:pos="5040"/>
+        </w:tabs>
+        <w:ind w:left="5040" w:hanging="360"/>
+      </w:pPr>
+      <w:rPr>
+        <w:rFonts w:ascii="Symbol" w:hAnsi="Symbol" w:hint="default"/>
+        <w:sz w:val="20"/>
+      </w:rPr>
+    </w:lvl>
+    <w:lvl w:ilvl="7" w:tentative="1">
+      <w:start w:val="1"/>
+      <w:numFmt w:val="bullet"/>
+      <w:lvlText w:val=""/>
+      <w:lvlJc w:val="left"/>
+      <w:pPr>
+        <w:tabs>
+          <w:tab w:val="num" w:pos="5760"/>
+        </w:tabs>
+        <w:ind w:left="5760" w:hanging="360"/>
+      </w:pPr>
+      <w:rPr>
+        <w:rFonts w:ascii="Symbol" w:hAnsi="Symbol" w:hint="default"/>
+        <w:sz w:val="20"/>
+      </w:rPr>
+    </w:lvl>
+    <w:lvl w:ilvl="8" w:tentative="1">
+      <w:start w:val="1"/>
+      <w:numFmt w:val="bullet"/>
+      <w:lvlText w:val=""/>
+      <w:lvlJc w:val="left"/>
+      <w:pPr>
+        <w:tabs>
+          <w:tab w:val="num" w:pos="6480"/>
+        </w:tabs>
+        <w:ind w:left="6480" w:hanging="360"/>
+      </w:pPr>
+      <w:rPr>
+        <w:rFonts w:ascii="Symbol" w:hAnsi="Symbol" w:hint="default"/>
+        <w:sz w:val="20"/>
+      </w:rPr>
+    </w:lvl>
+  </w:abstractNum>
+  <w:abstractNum w:abstractNumId="3" w15:restartNumberingAfterBreak="0">
+    <w:nsid w:val="71092CB7"/>
+    <w:multiLevelType w:val="hybridMultilevel"/>
+    <w:tmpl w:val="6BF076B4"/>
+    <w:lvl w:ilvl="0" w:tplc="04090001">
+      <w:start w:val="1"/>
+      <w:numFmt w:val="bullet"/>
+      <w:lvlText w:val=""/>
+      <w:lvlJc w:val="left"/>
+      <w:pPr>
+        <w:ind w:left="720" w:hanging="360"/>
+      </w:pPr>
+      <w:rPr>
+        <w:rFonts w:ascii="Symbol" w:hAnsi="Symbol" w:hint="default"/>
+      </w:rPr>
+    </w:lvl>
+    <w:lvl w:ilvl="1" w:tplc="04090003" w:tentative="1">
+      <w:start w:val="1"/>
+      <w:numFmt w:val="bullet"/>
+      <w:lvlText w:val="o"/>
+      <w:lvlJc w:val="left"/>
+      <w:pPr>
+        <w:ind w:left="1440" w:hanging="360"/>
+      </w:pPr>
+      <w:rPr>
+        <w:rFonts w:ascii="Courier New" w:hAnsi="Courier New" w:cs="Courier New" w:hint="default"/>
+      </w:rPr>
+    </w:lvl>
+    <w:lvl w:ilvl="2" w:tplc="04090005" w:tentative="1">
+      <w:start w:val="1"/>
+      <w:numFmt w:val="bullet"/>
+      <w:lvlText w:val=""/>
+      <w:lvlJc w:val="left"/>
+      <w:pPr>
+        <w:ind w:left="2160" w:hanging="360"/>
+      </w:pPr>
+      <w:rPr>
+        <w:rFonts w:ascii="Wingdings" w:hAnsi="Wingdings" w:hint="default"/>
+      </w:rPr>
+    </w:lvl>
+    <w:lvl w:ilvl="3" w:tplc="04090001" w:tentative="1">
+      <w:start w:val="1"/>
+      <w:numFmt w:val="bullet"/>
+      <w:lvlText w:val=""/>
+      <w:lvlJc w:val="left"/>
+      <w:pPr>
+        <w:ind w:left="2880" w:hanging="360"/>
+      </w:pPr>
+      <w:rPr>
+        <w:rFonts w:ascii="Symbol" w:hAnsi="Symbol" w:hint="default"/>
+      </w:rPr>
+    </w:lvl>
+    <w:lvl w:ilvl="4" w:tplc="04090003" w:tentative="1">
+      <w:start w:val="1"/>
+      <w:numFmt w:val="bullet"/>
+      <w:lvlText w:val="o"/>
+      <w:lvlJc w:val="left"/>
+      <w:pPr>
+        <w:ind w:left="3600" w:hanging="360"/>
+      </w:pPr>
+      <w:rPr>
+        <w:rFonts w:ascii="Courier New" w:hAnsi="Courier New" w:cs="Courier New" w:hint="default"/>
+      </w:rPr>
+    </w:lvl>
+    <w:lvl w:ilvl="5" w:tplc="04090005" w:tentative="1">
+      <w:start w:val="1"/>
+      <w:numFmt w:val="bullet"/>
+      <w:lvlText w:val=""/>
+      <w:lvlJc w:val="left"/>
+      <w:pPr>
+        <w:ind w:left="4320" w:hanging="360"/>
+      </w:pPr>
+      <w:rPr>
+        <w:rFonts w:ascii="Wingdings" w:hAnsi="Wingdings" w:hint="default"/>
+      </w:rPr>
+    </w:lvl>
+    <w:lvl w:ilvl="6" w:tplc="04090001" w:tentative="1">
+      <w:start w:val="1"/>
+      <w:numFmt w:val="bullet"/>
+      <w:lvlText w:val=""/>
+      <w:lvlJc w:val="left"/>
+      <w:pPr>
+        <w:ind w:left="5040" w:hanging="360"/>
+      </w:pPr>
+      <w:rPr>
+        <w:rFonts w:ascii="Symbol" w:hAnsi="Symbol" w:hint="default"/>
+      </w:rPr>
+    </w:lvl>
+    <w:lvl w:ilvl="7" w:tplc="04090003" w:tentative="1">
+      <w:start w:val="1"/>
+      <w:numFmt w:val="bullet"/>
+      <w:lvlText w:val="o"/>
+      <w:lvlJc w:val="left"/>
+      <w:pPr>
+        <w:ind w:left="5760" w:hanging="360"/>
+      </w:pPr>
+      <w:rPr>
+        <w:rFonts w:ascii="Courier New" w:hAnsi="Courier New" w:cs="Courier New" w:hint="default"/>
+      </w:rPr>
+    </w:lvl>
+    <w:lvl w:ilvl="8" w:tplc="04090005" w:tentative="1">
+      <w:start w:val="1"/>
+      <w:numFmt w:val="bullet"/>
+      <w:lvlText w:val=""/>
+      <w:lvlJc w:val="left"/>
+      <w:pPr>
+        <w:ind w:left="6480" w:hanging="360"/>
+      </w:pPr>
+      <w:rPr>
+        <w:rFonts w:ascii="Wingdings" w:hAnsi="Wingdings" w:hint="default"/>
+      </w:rPr>
+    </w:lvl>
+  </w:abstractNum>
+  <w:num w:numId="1" w16cid:durableId="178390888">
+    <w:abstractNumId w:val="2"/>
+  </w:num>
+  <w:num w:numId="2" w16cid:durableId="789930556">
+    <w:abstractNumId w:val="3"/>
+  </w:num>
+  <w:num w:numId="3" w16cid:durableId="489907101">
+    <w:abstractNumId w:val="1"/>
+  </w:num>
+  <w:num w:numId="4" w16cid:durableId="1055010838">
+    <w:abstractNumId w:val="0"/>
+  </w:num>
+</w:numbering>
 </file>
 
 <file path=word/styles.xml><?xml version="1.0" encoding="utf-8"?>
@@ -1795,7 +4198,6 @@
     <w:next w:val="Normal"/>
     <w:link w:val="Heading3Char"/>
     <w:uiPriority w:val="9"/>
-    <w:semiHidden/>
     <w:unhideWhenUsed/>
     <w:qFormat/>
     <w:rsid w:val="007267C1"/>
@@ -1818,7 +4220,6 @@
     <w:next w:val="Normal"/>
     <w:link w:val="Heading4Char"/>
     <w:uiPriority w:val="9"/>
-    <w:semiHidden/>
     <w:unhideWhenUsed/>
     <w:qFormat/>
     <w:rsid w:val="007267C1"/>
@@ -2002,7 +4403,6 @@
     <w:basedOn w:val="DefaultParagraphFont"/>
     <w:link w:val="Heading3"/>
     <w:uiPriority w:val="9"/>
-    <w:semiHidden/>
     <w:rsid w:val="007267C1"/>
     <w:rPr>
       <w:rFonts w:eastAsiaTheme="majorEastAsia" w:cstheme="majorBidi"/>
@@ -2016,7 +4416,6 @@
     <w:basedOn w:val="DefaultParagraphFont"/>
     <w:link w:val="Heading4"/>
     <w:uiPriority w:val="9"/>
-    <w:semiHidden/>
     <w:rsid w:val="007267C1"/>
     <w:rPr>
       <w:rFonts w:eastAsiaTheme="majorEastAsia" w:cstheme="majorBidi"/>
@@ -2291,6 +4690,34 @@
     <w:rPr>
       <w:color w:val="605E5C"/>
       <w:shd w:val="clear" w:color="auto" w:fill="E1DFDD"/>
+    </w:rPr>
+  </w:style>
+  <w:style w:type="paragraph" w:styleId="NoSpacing">
+    <w:name w:val="No Spacing"/>
+    <w:uiPriority w:val="1"/>
+    <w:qFormat/>
+    <w:rsid w:val="00493AD6"/>
+    <w:pPr>
+      <w:spacing w:after="0" w:line="240" w:lineRule="auto"/>
+    </w:pPr>
+  </w:style>
+  <w:style w:type="paragraph" w:styleId="Caption">
+    <w:name w:val="caption"/>
+    <w:basedOn w:val="Normal"/>
+    <w:next w:val="Normal"/>
+    <w:uiPriority w:val="35"/>
+    <w:unhideWhenUsed/>
+    <w:qFormat/>
+    <w:rsid w:val="00A52BDA"/>
+    <w:pPr>
+      <w:spacing w:after="200" w:line="240" w:lineRule="auto"/>
+    </w:pPr>
+    <w:rPr>
+      <w:i/>
+      <w:iCs/>
+      <w:color w:val="44546A" w:themeColor="text2"/>
+      <w:sz w:val="18"/>
+      <w:szCs w:val="18"/>
     </w:rPr>
   </w:style>
 </w:styles>
@@ -2589,4 +5016,16 @@
     </a:ext>
   </a:extLst>
 </a:theme>
+</file>
+
+<file path=customXml/item1.xml><?xml version="1.0" encoding="utf-8"?>
+<b:Sources xmlns:b="http://schemas.openxmlformats.org/officeDocument/2006/bibliography" xmlns="http://schemas.openxmlformats.org/officeDocument/2006/bibliography" SelectedStyle="\APASixthEditionOfficeOnline.xsl" StyleName="APA" Version="6"/>
+</file>
+
+<file path=customXml/itemProps1.xml><?xml version="1.0" encoding="utf-8"?>
+<ds:datastoreItem xmlns:ds="http://schemas.openxmlformats.org/officeDocument/2006/customXml" ds:itemID="{1D49C7A6-CCB6-4FF4-BACD-8609BDE09C57}">
+  <ds:schemaRefs>
+    <ds:schemaRef ds:uri="http://schemas.openxmlformats.org/officeDocument/2006/bibliography"/>
+  </ds:schemaRefs>
+</ds:datastoreItem>
 </file>
</xml_diff>